<commit_message>
Revision final de preguntas
</commit_message>
<xml_diff>
--- a/Cuestionario de encuesta abril - agosto 2024.docx
+++ b/Cuestionario de encuesta abril - agosto 2024.docx
@@ -71,19 +71,8 @@
           <w:sz w:val="24"/>
           <w:szCs w:val="24"/>
         </w:rPr>
-        <w:t xml:space="preserve"> </w:t>
-      </w:r>
-      <w:proofErr w:type="spellStart"/>
-      <w:r>
-        <w:rPr>
-          <w:rFonts w:ascii="Arial" w:eastAsia="Arial" w:hAnsi="Arial" w:cs="Arial"/>
-          <w:b/>
-          <w:sz w:val="24"/>
-          <w:szCs w:val="24"/>
-        </w:rPr>
-        <w:t>MFL</w:t>
-      </w:r>
-      <w:proofErr w:type="spellEnd"/>
+        <w:t xml:space="preserve"> MFL</w:t>
+      </w:r>
     </w:p>
     <w:p>
       <w:pPr>
@@ -121,27 +110,7 @@
           <w:sz w:val="24"/>
           <w:szCs w:val="24"/>
         </w:rPr>
-        <w:t xml:space="preserve"> </w:t>
-      </w:r>
-      <w:proofErr w:type="spellStart"/>
-      <w:r>
-        <w:rPr>
-          <w:rFonts w:ascii="Arial" w:eastAsia="Arial" w:hAnsi="Arial" w:cs="Arial"/>
-          <w:b/>
-          <w:sz w:val="24"/>
-          <w:szCs w:val="24"/>
-        </w:rPr>
-        <w:t>MFL</w:t>
-      </w:r>
-      <w:proofErr w:type="spellEnd"/>
-      <w:r>
-        <w:rPr>
-          <w:rFonts w:ascii="Arial" w:eastAsia="Arial" w:hAnsi="Arial" w:cs="Arial"/>
-          <w:b/>
-          <w:sz w:val="24"/>
-          <w:szCs w:val="24"/>
-        </w:rPr>
-        <w:t>, para la intervención curricular y el acompañamiento estudiantil.</w:t>
+        <w:t xml:space="preserve"> MFL, para la intervención curricular y el acompañamiento estudiantil.</w:t>
       </w:r>
     </w:p>
     <w:p>
@@ -1287,34 +1256,14 @@
           <w:szCs w:val="24"/>
         </w:rPr>
       </w:pPr>
-      <w:proofErr w:type="spellStart"/>
-      <w:r>
-        <w:rPr>
-          <w:rFonts w:ascii="Arial" w:eastAsia="Arial" w:hAnsi="Arial" w:cs="Arial"/>
-          <w:sz w:val="24"/>
-          <w:szCs w:val="24"/>
-        </w:rPr>
-        <w:t>Kichwa</w:t>
-      </w:r>
-      <w:proofErr w:type="spellEnd"/>
-      <w:r>
-        <w:rPr>
-          <w:rFonts w:ascii="Arial" w:eastAsia="Arial" w:hAnsi="Arial" w:cs="Arial"/>
-          <w:sz w:val="24"/>
-          <w:szCs w:val="24"/>
-        </w:rPr>
-        <w:t xml:space="preserve"> </w:t>
-      </w:r>
-      <w:proofErr w:type="spellStart"/>
-      <w:r>
-        <w:rPr>
-          <w:rFonts w:ascii="Arial" w:eastAsia="Arial" w:hAnsi="Arial" w:cs="Arial"/>
-          <w:sz w:val="24"/>
-          <w:szCs w:val="24"/>
-        </w:rPr>
-        <w:t>amazónco</w:t>
-      </w:r>
-      <w:proofErr w:type="spellEnd"/>
+      <w:r>
+        <w:rPr>
+          <w:rFonts w:ascii="Arial" w:eastAsia="Arial" w:hAnsi="Arial" w:cs="Arial"/>
+          <w:sz w:val="24"/>
+          <w:szCs w:val="24"/>
+        </w:rPr>
+        <w:t>Kichwa amazónco</w:t>
+      </w:r>
     </w:p>
     <w:p>
       <w:pPr>
@@ -1333,23 +1282,13 @@
           <w:szCs w:val="24"/>
         </w:rPr>
       </w:pPr>
-      <w:proofErr w:type="spellStart"/>
-      <w:r>
-        <w:rPr>
-          <w:rFonts w:ascii="Arial" w:eastAsia="Arial" w:hAnsi="Arial" w:cs="Arial"/>
-          <w:sz w:val="24"/>
-          <w:szCs w:val="24"/>
-        </w:rPr>
-        <w:t>Kichwa</w:t>
-      </w:r>
-      <w:proofErr w:type="spellEnd"/>
-      <w:r>
-        <w:rPr>
-          <w:rFonts w:ascii="Arial" w:eastAsia="Arial" w:hAnsi="Arial" w:cs="Arial"/>
-          <w:sz w:val="24"/>
-          <w:szCs w:val="24"/>
-        </w:rPr>
-        <w:t xml:space="preserve"> de la sierra</w:t>
+      <w:r>
+        <w:rPr>
+          <w:rFonts w:ascii="Arial" w:eastAsia="Arial" w:hAnsi="Arial" w:cs="Arial"/>
+          <w:sz w:val="24"/>
+          <w:szCs w:val="24"/>
+        </w:rPr>
+        <w:t>Kichwa de la sierra</w:t>
       </w:r>
     </w:p>
     <w:p>
@@ -1405,16 +1344,7 @@
           <w:sz w:val="24"/>
           <w:szCs w:val="24"/>
         </w:rPr>
-        <w:t xml:space="preserve">¿Domina alguna de las siguientes lenguas? </w:t>
-      </w:r>
-      <w:r>
-        <w:rPr>
-          <w:rFonts w:ascii="Arial" w:eastAsia="Arial" w:hAnsi="Arial" w:cs="Arial"/>
-          <w:color w:val="C45911" w:themeColor="accent2" w:themeShade="BF"/>
-          <w:sz w:val="24"/>
-          <w:szCs w:val="24"/>
-        </w:rPr>
-        <w:t xml:space="preserve"> </w:t>
+        <w:t xml:space="preserve">¿Domina alguna de las siguientes lenguas?  </w:t>
       </w:r>
       <w:r>
         <w:rPr>
@@ -1443,159 +1373,84 @@
           <w:szCs w:val="24"/>
         </w:rPr>
       </w:pPr>
-      <w:proofErr w:type="spellStart"/>
-      <w:r>
-        <w:rPr>
-          <w:rFonts w:ascii="Arial" w:eastAsia="Arial" w:hAnsi="Arial" w:cs="Arial"/>
-          <w:sz w:val="24"/>
-          <w:szCs w:val="24"/>
-        </w:rPr>
-        <w:t>Cha'palaachi</w:t>
-      </w:r>
-      <w:proofErr w:type="spellEnd"/>
-      <w:r>
-        <w:rPr>
-          <w:rFonts w:ascii="Arial" w:eastAsia="Arial" w:hAnsi="Arial" w:cs="Arial"/>
-          <w:sz w:val="24"/>
-          <w:szCs w:val="24"/>
-        </w:rPr>
-        <w:t xml:space="preserve"> (Chachi)</w:t>
-      </w:r>
-    </w:p>
-    <w:p>
-      <w:pPr>
-        <w:pBdr>
-          <w:top w:val="nil"/>
-          <w:left w:val="nil"/>
-          <w:bottom w:val="nil"/>
-          <w:right w:val="nil"/>
-          <w:between w:val="nil"/>
-        </w:pBdr>
-        <w:spacing w:after="0" w:line="360" w:lineRule="auto"/>
-        <w:ind w:left="1080"/>
-        <w:rPr>
-          <w:rFonts w:ascii="Arial" w:eastAsia="Arial" w:hAnsi="Arial" w:cs="Arial"/>
-          <w:sz w:val="24"/>
-          <w:szCs w:val="24"/>
-        </w:rPr>
-      </w:pPr>
-      <w:proofErr w:type="spellStart"/>
-      <w:r>
-        <w:rPr>
-          <w:rFonts w:ascii="Arial" w:eastAsia="Arial" w:hAnsi="Arial" w:cs="Arial"/>
-          <w:sz w:val="24"/>
-          <w:szCs w:val="24"/>
-        </w:rPr>
-        <w:t>Ttsáfiqui</w:t>
-      </w:r>
-      <w:proofErr w:type="spellEnd"/>
-      <w:r>
-        <w:rPr>
-          <w:rFonts w:ascii="Arial" w:eastAsia="Arial" w:hAnsi="Arial" w:cs="Arial"/>
-          <w:sz w:val="24"/>
-          <w:szCs w:val="24"/>
-        </w:rPr>
-        <w:t xml:space="preserve"> (</w:t>
-      </w:r>
-      <w:proofErr w:type="spellStart"/>
-      <w:r>
-        <w:rPr>
-          <w:rFonts w:ascii="Arial" w:eastAsia="Arial" w:hAnsi="Arial" w:cs="Arial"/>
-          <w:sz w:val="24"/>
-          <w:szCs w:val="24"/>
-        </w:rPr>
-        <w:t>Tsáchila</w:t>
-      </w:r>
-      <w:proofErr w:type="spellEnd"/>
-      <w:r>
-        <w:rPr>
-          <w:rFonts w:ascii="Arial" w:eastAsia="Arial" w:hAnsi="Arial" w:cs="Arial"/>
-          <w:sz w:val="24"/>
-          <w:szCs w:val="24"/>
-        </w:rPr>
-        <w:t>)</w:t>
-      </w:r>
-    </w:p>
-    <w:p>
-      <w:pPr>
-        <w:pBdr>
-          <w:top w:val="nil"/>
-          <w:left w:val="nil"/>
-          <w:bottom w:val="nil"/>
-          <w:right w:val="nil"/>
-          <w:between w:val="nil"/>
-        </w:pBdr>
-        <w:spacing w:after="0" w:line="360" w:lineRule="auto"/>
-        <w:ind w:left="1080"/>
-        <w:rPr>
-          <w:rFonts w:ascii="Arial" w:eastAsia="Arial" w:hAnsi="Arial" w:cs="Arial"/>
-          <w:sz w:val="24"/>
-          <w:szCs w:val="24"/>
-        </w:rPr>
-      </w:pPr>
-      <w:r>
-        <w:rPr>
-          <w:rFonts w:ascii="Arial" w:eastAsia="Arial" w:hAnsi="Arial" w:cs="Arial"/>
-          <w:sz w:val="24"/>
-          <w:szCs w:val="24"/>
-        </w:rPr>
-        <w:t xml:space="preserve">Awá </w:t>
-      </w:r>
-      <w:proofErr w:type="spellStart"/>
-      <w:r>
-        <w:rPr>
-          <w:rFonts w:ascii="Arial" w:eastAsia="Arial" w:hAnsi="Arial" w:cs="Arial"/>
-          <w:sz w:val="24"/>
-          <w:szCs w:val="24"/>
-        </w:rPr>
-        <w:t>pit</w:t>
-      </w:r>
-      <w:proofErr w:type="spellEnd"/>
-      <w:r>
-        <w:rPr>
-          <w:rFonts w:ascii="Arial" w:eastAsia="Arial" w:hAnsi="Arial" w:cs="Arial"/>
-          <w:sz w:val="24"/>
-          <w:szCs w:val="24"/>
-        </w:rPr>
-        <w:t xml:space="preserve"> (</w:t>
-      </w:r>
-      <w:proofErr w:type="spellStart"/>
-      <w:r>
-        <w:rPr>
-          <w:rFonts w:ascii="Arial" w:eastAsia="Arial" w:hAnsi="Arial" w:cs="Arial"/>
-          <w:sz w:val="24"/>
-          <w:szCs w:val="24"/>
-        </w:rPr>
-        <w:t>Kuaiquer</w:t>
-      </w:r>
-      <w:proofErr w:type="spellEnd"/>
-      <w:r>
-        <w:rPr>
-          <w:rFonts w:ascii="Arial" w:eastAsia="Arial" w:hAnsi="Arial" w:cs="Arial"/>
-          <w:sz w:val="24"/>
-          <w:szCs w:val="24"/>
-        </w:rPr>
-        <w:t>)</w:t>
-      </w:r>
-    </w:p>
-    <w:p>
-      <w:pPr>
-        <w:pBdr>
-          <w:top w:val="nil"/>
-          <w:left w:val="nil"/>
-          <w:bottom w:val="nil"/>
-          <w:right w:val="nil"/>
-          <w:between w:val="nil"/>
-        </w:pBdr>
-        <w:spacing w:after="0" w:line="360" w:lineRule="auto"/>
-        <w:ind w:left="1080"/>
-        <w:rPr>
-          <w:rFonts w:ascii="Arial" w:eastAsia="Arial" w:hAnsi="Arial" w:cs="Arial"/>
-          <w:sz w:val="24"/>
-          <w:szCs w:val="24"/>
-        </w:rPr>
-      </w:pPr>
-      <w:proofErr w:type="spellStart"/>
+      <w:r>
+        <w:rPr>
+          <w:rFonts w:ascii="Arial" w:eastAsia="Arial" w:hAnsi="Arial" w:cs="Arial"/>
+          <w:sz w:val="24"/>
+          <w:szCs w:val="24"/>
+        </w:rPr>
+        <w:t>Cha'palaachi (Chachi)</w:t>
+      </w:r>
+    </w:p>
+    <w:p>
+      <w:pPr>
+        <w:pBdr>
+          <w:top w:val="nil"/>
+          <w:left w:val="nil"/>
+          <w:bottom w:val="nil"/>
+          <w:right w:val="nil"/>
+          <w:between w:val="nil"/>
+        </w:pBdr>
+        <w:spacing w:after="0" w:line="360" w:lineRule="auto"/>
+        <w:ind w:left="1080"/>
+        <w:rPr>
+          <w:rFonts w:ascii="Arial" w:eastAsia="Arial" w:hAnsi="Arial" w:cs="Arial"/>
+          <w:sz w:val="24"/>
+          <w:szCs w:val="24"/>
+        </w:rPr>
+      </w:pPr>
+      <w:r>
+        <w:rPr>
+          <w:rFonts w:ascii="Arial" w:eastAsia="Arial" w:hAnsi="Arial" w:cs="Arial"/>
+          <w:sz w:val="24"/>
+          <w:szCs w:val="24"/>
+        </w:rPr>
+        <w:t>Ttsáfiqui (Tsáchila)</w:t>
+      </w:r>
+    </w:p>
+    <w:p>
+      <w:pPr>
+        <w:pBdr>
+          <w:top w:val="nil"/>
+          <w:left w:val="nil"/>
+          <w:bottom w:val="nil"/>
+          <w:right w:val="nil"/>
+          <w:between w:val="nil"/>
+        </w:pBdr>
+        <w:spacing w:after="0" w:line="360" w:lineRule="auto"/>
+        <w:ind w:left="1080"/>
+        <w:rPr>
+          <w:rFonts w:ascii="Arial" w:eastAsia="Arial" w:hAnsi="Arial" w:cs="Arial"/>
+          <w:sz w:val="24"/>
+          <w:szCs w:val="24"/>
+        </w:rPr>
+      </w:pPr>
+      <w:r>
+        <w:rPr>
+          <w:rFonts w:ascii="Arial" w:eastAsia="Arial" w:hAnsi="Arial" w:cs="Arial"/>
+          <w:sz w:val="24"/>
+          <w:szCs w:val="24"/>
+        </w:rPr>
+        <w:t>Awá pit (Kuaiquer)</w:t>
+      </w:r>
+    </w:p>
+    <w:p>
+      <w:pPr>
+        <w:pBdr>
+          <w:top w:val="nil"/>
+          <w:left w:val="nil"/>
+          <w:bottom w:val="nil"/>
+          <w:right w:val="nil"/>
+          <w:between w:val="nil"/>
+        </w:pBdr>
+        <w:spacing w:after="0" w:line="360" w:lineRule="auto"/>
+        <w:ind w:left="1080"/>
+        <w:rPr>
+          <w:rFonts w:ascii="Arial" w:eastAsia="Arial" w:hAnsi="Arial" w:cs="Arial"/>
+          <w:sz w:val="24"/>
+          <w:szCs w:val="24"/>
+        </w:rPr>
+      </w:pPr>
       <w:r>
         <w:rPr>
           <w:rFonts w:ascii="Arial" w:eastAsia="Arial" w:hAnsi="Arial" w:cs="Arial"/>
@@ -1604,228 +1459,135 @@
         </w:rPr>
         <w:t>Kichwa</w:t>
       </w:r>
-      <w:proofErr w:type="spellEnd"/>
-    </w:p>
-    <w:p>
-      <w:pPr>
-        <w:pBdr>
-          <w:top w:val="nil"/>
-          <w:left w:val="nil"/>
-          <w:bottom w:val="nil"/>
-          <w:right w:val="nil"/>
-          <w:between w:val="nil"/>
-        </w:pBdr>
-        <w:spacing w:after="0" w:line="360" w:lineRule="auto"/>
-        <w:ind w:left="1080"/>
-        <w:rPr>
-          <w:rFonts w:ascii="Arial" w:eastAsia="Arial" w:hAnsi="Arial" w:cs="Arial"/>
-          <w:sz w:val="24"/>
-          <w:szCs w:val="24"/>
-        </w:rPr>
-      </w:pPr>
-      <w:r>
-        <w:rPr>
-          <w:rFonts w:ascii="Arial" w:eastAsia="Arial" w:hAnsi="Arial" w:cs="Arial"/>
-          <w:sz w:val="24"/>
-          <w:szCs w:val="24"/>
-        </w:rPr>
-        <w:t xml:space="preserve">Shuar </w:t>
-      </w:r>
-      <w:proofErr w:type="spellStart"/>
-      <w:r>
-        <w:rPr>
-          <w:rFonts w:ascii="Arial" w:eastAsia="Arial" w:hAnsi="Arial" w:cs="Arial"/>
-          <w:sz w:val="24"/>
-          <w:szCs w:val="24"/>
-        </w:rPr>
-        <w:t>Chicham</w:t>
-      </w:r>
-      <w:proofErr w:type="spellEnd"/>
-      <w:r>
-        <w:rPr>
-          <w:rFonts w:ascii="Arial" w:eastAsia="Arial" w:hAnsi="Arial" w:cs="Arial"/>
-          <w:sz w:val="24"/>
-          <w:szCs w:val="24"/>
-        </w:rPr>
-        <w:t xml:space="preserve"> (Shuar)</w:t>
-      </w:r>
-    </w:p>
-    <w:p>
-      <w:pPr>
-        <w:pBdr>
-          <w:top w:val="nil"/>
-          <w:left w:val="nil"/>
-          <w:bottom w:val="nil"/>
-          <w:right w:val="nil"/>
-          <w:between w:val="nil"/>
-        </w:pBdr>
-        <w:spacing w:after="0" w:line="360" w:lineRule="auto"/>
-        <w:ind w:left="1080"/>
-        <w:rPr>
-          <w:rFonts w:ascii="Arial" w:eastAsia="Arial" w:hAnsi="Arial" w:cs="Arial"/>
-          <w:sz w:val="24"/>
-          <w:szCs w:val="24"/>
-        </w:rPr>
-      </w:pPr>
-      <w:r>
-        <w:rPr>
-          <w:rFonts w:ascii="Arial" w:eastAsia="Arial" w:hAnsi="Arial" w:cs="Arial"/>
-          <w:sz w:val="24"/>
-          <w:szCs w:val="24"/>
-        </w:rPr>
-        <w:t xml:space="preserve">Achuar </w:t>
-      </w:r>
-      <w:proofErr w:type="spellStart"/>
-      <w:r>
-        <w:rPr>
-          <w:rFonts w:ascii="Arial" w:eastAsia="Arial" w:hAnsi="Arial" w:cs="Arial"/>
-          <w:sz w:val="24"/>
-          <w:szCs w:val="24"/>
-        </w:rPr>
-        <w:t>Chicham</w:t>
-      </w:r>
-      <w:proofErr w:type="spellEnd"/>
-      <w:r>
-        <w:rPr>
-          <w:rFonts w:ascii="Arial" w:eastAsia="Arial" w:hAnsi="Arial" w:cs="Arial"/>
-          <w:sz w:val="24"/>
-          <w:szCs w:val="24"/>
-        </w:rPr>
-        <w:t xml:space="preserve"> (Achuar)</w:t>
-      </w:r>
-    </w:p>
-    <w:p>
-      <w:pPr>
-        <w:pBdr>
-          <w:top w:val="nil"/>
-          <w:left w:val="nil"/>
-          <w:bottom w:val="nil"/>
-          <w:right w:val="nil"/>
-          <w:between w:val="nil"/>
-        </w:pBdr>
-        <w:spacing w:after="0" w:line="360" w:lineRule="auto"/>
-        <w:ind w:left="1080"/>
-        <w:rPr>
-          <w:rFonts w:ascii="Arial" w:eastAsia="Arial" w:hAnsi="Arial" w:cs="Arial"/>
-          <w:sz w:val="24"/>
-          <w:szCs w:val="24"/>
-        </w:rPr>
-      </w:pPr>
-      <w:proofErr w:type="spellStart"/>
-      <w:r>
-        <w:rPr>
-          <w:rFonts w:ascii="Arial" w:eastAsia="Arial" w:hAnsi="Arial" w:cs="Arial"/>
-          <w:sz w:val="24"/>
-          <w:szCs w:val="24"/>
-        </w:rPr>
-        <w:t>Paaikoka</w:t>
-      </w:r>
-      <w:proofErr w:type="spellEnd"/>
-      <w:r>
-        <w:rPr>
-          <w:rFonts w:ascii="Arial" w:eastAsia="Arial" w:hAnsi="Arial" w:cs="Arial"/>
-          <w:sz w:val="24"/>
-          <w:szCs w:val="24"/>
-        </w:rPr>
-        <w:t xml:space="preserve"> (Secoyas y </w:t>
-      </w:r>
-      <w:proofErr w:type="spellStart"/>
-      <w:r>
-        <w:rPr>
-          <w:rFonts w:ascii="Arial" w:eastAsia="Arial" w:hAnsi="Arial" w:cs="Arial"/>
-          <w:sz w:val="24"/>
-          <w:szCs w:val="24"/>
-        </w:rPr>
-        <w:t>Sionas</w:t>
-      </w:r>
-      <w:proofErr w:type="spellEnd"/>
-      <w:r>
-        <w:rPr>
-          <w:rFonts w:ascii="Arial" w:eastAsia="Arial" w:hAnsi="Arial" w:cs="Arial"/>
-          <w:sz w:val="24"/>
-          <w:szCs w:val="24"/>
-        </w:rPr>
-        <w:t>)</w:t>
-      </w:r>
-    </w:p>
-    <w:p>
-      <w:pPr>
-        <w:pBdr>
-          <w:top w:val="nil"/>
-          <w:left w:val="nil"/>
-          <w:bottom w:val="nil"/>
-          <w:right w:val="nil"/>
-          <w:between w:val="nil"/>
-        </w:pBdr>
-        <w:spacing w:after="0" w:line="360" w:lineRule="auto"/>
-        <w:ind w:left="1080"/>
-        <w:rPr>
-          <w:rFonts w:ascii="Arial" w:eastAsia="Arial" w:hAnsi="Arial" w:cs="Arial"/>
-          <w:sz w:val="24"/>
-          <w:szCs w:val="24"/>
-        </w:rPr>
-      </w:pPr>
-      <w:r>
-        <w:rPr>
-          <w:rFonts w:ascii="Arial" w:eastAsia="Arial" w:hAnsi="Arial" w:cs="Arial"/>
-          <w:sz w:val="24"/>
-          <w:szCs w:val="24"/>
-        </w:rPr>
-        <w:t xml:space="preserve">Wao </w:t>
-      </w:r>
-      <w:proofErr w:type="spellStart"/>
-      <w:r>
-        <w:rPr>
-          <w:rFonts w:ascii="Arial" w:eastAsia="Arial" w:hAnsi="Arial" w:cs="Arial"/>
-          <w:sz w:val="24"/>
-          <w:szCs w:val="24"/>
-        </w:rPr>
-        <w:t>Tededo</w:t>
-      </w:r>
-      <w:proofErr w:type="spellEnd"/>
-      <w:r>
-        <w:rPr>
-          <w:rFonts w:ascii="Arial" w:eastAsia="Arial" w:hAnsi="Arial" w:cs="Arial"/>
-          <w:sz w:val="24"/>
-          <w:szCs w:val="24"/>
-        </w:rPr>
-        <w:t xml:space="preserve"> (Huaorani)</w:t>
-      </w:r>
-    </w:p>
-    <w:p>
-      <w:pPr>
-        <w:pBdr>
-          <w:top w:val="nil"/>
-          <w:left w:val="nil"/>
-          <w:bottom w:val="nil"/>
-          <w:right w:val="nil"/>
-          <w:between w:val="nil"/>
-        </w:pBdr>
-        <w:spacing w:after="0" w:line="360" w:lineRule="auto"/>
-        <w:ind w:left="1080"/>
-        <w:rPr>
-          <w:rFonts w:ascii="Arial" w:eastAsia="Arial" w:hAnsi="Arial" w:cs="Arial"/>
-          <w:sz w:val="24"/>
-          <w:szCs w:val="24"/>
-        </w:rPr>
-      </w:pPr>
-      <w:proofErr w:type="spellStart"/>
-      <w:r>
-        <w:rPr>
-          <w:rFonts w:ascii="Arial" w:eastAsia="Arial" w:hAnsi="Arial" w:cs="Arial"/>
-          <w:sz w:val="24"/>
-          <w:szCs w:val="24"/>
-        </w:rPr>
-        <w:t>A'ingae</w:t>
-      </w:r>
-      <w:proofErr w:type="spellEnd"/>
-      <w:r>
-        <w:rPr>
-          <w:rFonts w:ascii="Arial" w:eastAsia="Arial" w:hAnsi="Arial" w:cs="Arial"/>
-          <w:sz w:val="24"/>
-          <w:szCs w:val="24"/>
-        </w:rPr>
-        <w:t xml:space="preserve"> (Cofán)</w:t>
+    </w:p>
+    <w:p>
+      <w:pPr>
+        <w:pBdr>
+          <w:top w:val="nil"/>
+          <w:left w:val="nil"/>
+          <w:bottom w:val="nil"/>
+          <w:right w:val="nil"/>
+          <w:between w:val="nil"/>
+        </w:pBdr>
+        <w:spacing w:after="0" w:line="360" w:lineRule="auto"/>
+        <w:ind w:left="1080"/>
+        <w:rPr>
+          <w:rFonts w:ascii="Arial" w:eastAsia="Arial" w:hAnsi="Arial" w:cs="Arial"/>
+          <w:sz w:val="24"/>
+          <w:szCs w:val="24"/>
+        </w:rPr>
+      </w:pPr>
+      <w:r>
+        <w:rPr>
+          <w:rFonts w:ascii="Arial" w:eastAsia="Arial" w:hAnsi="Arial" w:cs="Arial"/>
+          <w:sz w:val="24"/>
+          <w:szCs w:val="24"/>
+        </w:rPr>
+        <w:t>Shuar Chicham (Shuar)</w:t>
+      </w:r>
+    </w:p>
+    <w:p>
+      <w:pPr>
+        <w:pBdr>
+          <w:top w:val="nil"/>
+          <w:left w:val="nil"/>
+          <w:bottom w:val="nil"/>
+          <w:right w:val="nil"/>
+          <w:between w:val="nil"/>
+        </w:pBdr>
+        <w:spacing w:after="0" w:line="360" w:lineRule="auto"/>
+        <w:ind w:left="1080"/>
+        <w:rPr>
+          <w:rFonts w:ascii="Arial" w:eastAsia="Arial" w:hAnsi="Arial" w:cs="Arial"/>
+          <w:sz w:val="24"/>
+          <w:szCs w:val="24"/>
+        </w:rPr>
+      </w:pPr>
+      <w:r>
+        <w:rPr>
+          <w:rFonts w:ascii="Arial" w:eastAsia="Arial" w:hAnsi="Arial" w:cs="Arial"/>
+          <w:sz w:val="24"/>
+          <w:szCs w:val="24"/>
+        </w:rPr>
+        <w:t>Achuar Chicham (Achuar)</w:t>
+      </w:r>
+    </w:p>
+    <w:p>
+      <w:pPr>
+        <w:pBdr>
+          <w:top w:val="nil"/>
+          <w:left w:val="nil"/>
+          <w:bottom w:val="nil"/>
+          <w:right w:val="nil"/>
+          <w:between w:val="nil"/>
+        </w:pBdr>
+        <w:spacing w:after="0" w:line="360" w:lineRule="auto"/>
+        <w:ind w:left="1080"/>
+        <w:rPr>
+          <w:rFonts w:ascii="Arial" w:eastAsia="Arial" w:hAnsi="Arial" w:cs="Arial"/>
+          <w:sz w:val="24"/>
+          <w:szCs w:val="24"/>
+        </w:rPr>
+      </w:pPr>
+      <w:r>
+        <w:rPr>
+          <w:rFonts w:ascii="Arial" w:eastAsia="Arial" w:hAnsi="Arial" w:cs="Arial"/>
+          <w:sz w:val="24"/>
+          <w:szCs w:val="24"/>
+        </w:rPr>
+        <w:t>Paaikoka (Secoyas y Sionas)</w:t>
+      </w:r>
+    </w:p>
+    <w:p>
+      <w:pPr>
+        <w:pBdr>
+          <w:top w:val="nil"/>
+          <w:left w:val="nil"/>
+          <w:bottom w:val="nil"/>
+          <w:right w:val="nil"/>
+          <w:between w:val="nil"/>
+        </w:pBdr>
+        <w:spacing w:after="0" w:line="360" w:lineRule="auto"/>
+        <w:ind w:left="1080"/>
+        <w:rPr>
+          <w:rFonts w:ascii="Arial" w:eastAsia="Arial" w:hAnsi="Arial" w:cs="Arial"/>
+          <w:sz w:val="24"/>
+          <w:szCs w:val="24"/>
+        </w:rPr>
+      </w:pPr>
+      <w:r>
+        <w:rPr>
+          <w:rFonts w:ascii="Arial" w:eastAsia="Arial" w:hAnsi="Arial" w:cs="Arial"/>
+          <w:sz w:val="24"/>
+          <w:szCs w:val="24"/>
+        </w:rPr>
+        <w:t>Wao Tededo (Huaorani)</w:t>
+      </w:r>
+    </w:p>
+    <w:p>
+      <w:pPr>
+        <w:pBdr>
+          <w:top w:val="nil"/>
+          <w:left w:val="nil"/>
+          <w:bottom w:val="nil"/>
+          <w:right w:val="nil"/>
+          <w:between w:val="nil"/>
+        </w:pBdr>
+        <w:spacing w:after="0" w:line="360" w:lineRule="auto"/>
+        <w:ind w:left="1080"/>
+        <w:rPr>
+          <w:rFonts w:ascii="Arial" w:eastAsia="Arial" w:hAnsi="Arial" w:cs="Arial"/>
+          <w:sz w:val="24"/>
+          <w:szCs w:val="24"/>
+        </w:rPr>
+      </w:pPr>
+      <w:r>
+        <w:rPr>
+          <w:rFonts w:ascii="Arial" w:eastAsia="Arial" w:hAnsi="Arial" w:cs="Arial"/>
+          <w:sz w:val="24"/>
+          <w:szCs w:val="24"/>
+        </w:rPr>
+        <w:t>A'ingae (Cofán)</w:t>
       </w:r>
     </w:p>
     <w:p>
@@ -1901,16 +1663,7 @@
           <w:sz w:val="24"/>
           <w:szCs w:val="24"/>
         </w:rPr>
-        <w:t xml:space="preserve">¿Cómo </w:t>
-      </w:r>
-      <w:r>
-        <w:rPr>
-          <w:rFonts w:ascii="Arial" w:eastAsia="Arial" w:hAnsi="Arial" w:cs="Arial"/>
-          <w:color w:val="C45911" w:themeColor="accent2" w:themeShade="BF"/>
-          <w:sz w:val="24"/>
-          <w:szCs w:val="24"/>
-        </w:rPr>
-        <w:t xml:space="preserve">se autoidentifica? </w:t>
+        <w:t xml:space="preserve">¿Cómo se autoidentifica? </w:t>
       </w:r>
       <w:r>
         <w:rPr>
@@ -3577,16 +3330,7 @@
           <w:sz w:val="24"/>
           <w:szCs w:val="24"/>
         </w:rPr>
-        <w:t>¿El tipo de construcción de la vivienda familiar es?</w:t>
-      </w:r>
-      <w:r>
-        <w:rPr>
-          <w:rFonts w:ascii="Arial" w:eastAsia="Arial" w:hAnsi="Arial" w:cs="Arial"/>
-          <w:color w:val="C45911" w:themeColor="accent2" w:themeShade="BF"/>
-          <w:sz w:val="24"/>
-          <w:szCs w:val="24"/>
-        </w:rPr>
-        <w:t xml:space="preserve"> </w:t>
+        <w:t xml:space="preserve">¿El tipo de construcción de la vivienda familiar es? </w:t>
       </w:r>
       <w:r>
         <w:rPr>
@@ -3921,17 +3665,28 @@
         <w:ind w:left="1080"/>
         <w:rPr>
           <w:rFonts w:ascii="Arial" w:eastAsia="Arial" w:hAnsi="Arial" w:cs="Arial"/>
-          <w:sz w:val="24"/>
-          <w:szCs w:val="24"/>
-        </w:rPr>
-      </w:pPr>
-      <w:r>
-        <w:rPr>
-          <w:rFonts w:ascii="Arial" w:eastAsia="Arial" w:hAnsi="Arial" w:cs="Arial"/>
-          <w:sz w:val="24"/>
-          <w:szCs w:val="24"/>
-        </w:rPr>
-        <w:t>Cuarto propio</w:t>
+          <w:color w:val="C45911" w:themeColor="accent2" w:themeShade="BF"/>
+          <w:sz w:val="24"/>
+          <w:szCs w:val="24"/>
+        </w:rPr>
+      </w:pPr>
+      <w:r>
+        <w:rPr>
+          <w:rFonts w:ascii="Arial" w:eastAsia="Arial" w:hAnsi="Arial" w:cs="Arial"/>
+          <w:color w:val="C45911" w:themeColor="accent2" w:themeShade="BF"/>
+          <w:sz w:val="24"/>
+          <w:szCs w:val="24"/>
+        </w:rPr>
+        <w:t>Departamento</w:t>
+      </w:r>
+      <w:r>
+        <w:rPr>
+          <w:rFonts w:ascii="Arial" w:eastAsia="Arial" w:hAnsi="Arial" w:cs="Arial"/>
+          <w:color w:val="C45911" w:themeColor="accent2" w:themeShade="BF"/>
+          <w:sz w:val="24"/>
+          <w:szCs w:val="24"/>
+        </w:rPr>
+        <w:t xml:space="preserve"> (cuarto propio)</w:t>
       </w:r>
     </w:p>
     <w:p>
@@ -3999,18 +3754,8 @@
           <w:sz w:val="24"/>
           <w:szCs w:val="24"/>
         </w:rPr>
-        <w:t xml:space="preserve"> </w:t>
-      </w:r>
-      <w:proofErr w:type="spellStart"/>
-      <w:r>
-        <w:rPr>
-          <w:rFonts w:ascii="Arial" w:eastAsia="Arial" w:hAnsi="Arial" w:cs="Arial"/>
-          <w:sz w:val="24"/>
-          <w:szCs w:val="24"/>
-        </w:rPr>
-        <w:t>MFL</w:t>
-      </w:r>
-      <w:proofErr w:type="spellEnd"/>
+        <w:t xml:space="preserve"> MFL</w:t>
+      </w:r>
     </w:p>
     <w:p>
       <w:pPr>
@@ -4285,27 +4030,7 @@
           <w:sz w:val="24"/>
           <w:szCs w:val="24"/>
         </w:rPr>
-        <w:t xml:space="preserve"> </w:t>
-      </w:r>
-      <w:proofErr w:type="spellStart"/>
-      <w:r>
-        <w:rPr>
-          <w:rFonts w:ascii="Arial" w:eastAsia="Arial" w:hAnsi="Arial" w:cs="Arial"/>
-          <w:color w:val="000000"/>
-          <w:sz w:val="24"/>
-          <w:szCs w:val="24"/>
-        </w:rPr>
-        <w:t>MFL</w:t>
-      </w:r>
-      <w:proofErr w:type="spellEnd"/>
-      <w:r>
-        <w:rPr>
-          <w:rFonts w:ascii="Arial" w:eastAsia="Arial" w:hAnsi="Arial" w:cs="Arial"/>
-          <w:color w:val="000000"/>
-          <w:sz w:val="24"/>
-          <w:szCs w:val="24"/>
-        </w:rPr>
-        <w:t xml:space="preserve">? </w:t>
+        <w:t xml:space="preserve"> MFL? </w:t>
       </w:r>
       <w:r>
         <w:rPr>
@@ -4476,27 +4201,7 @@
           <w:sz w:val="24"/>
           <w:szCs w:val="24"/>
         </w:rPr>
-        <w:t xml:space="preserve"> </w:t>
-      </w:r>
-      <w:proofErr w:type="spellStart"/>
-      <w:r>
-        <w:rPr>
-          <w:rFonts w:ascii="Arial" w:eastAsia="Arial" w:hAnsi="Arial" w:cs="Arial"/>
-          <w:color w:val="000000"/>
-          <w:sz w:val="24"/>
-          <w:szCs w:val="24"/>
-        </w:rPr>
-        <w:t>MFL</w:t>
-      </w:r>
-      <w:proofErr w:type="spellEnd"/>
-      <w:r>
-        <w:rPr>
-          <w:rFonts w:ascii="Arial" w:eastAsia="Arial" w:hAnsi="Arial" w:cs="Arial"/>
-          <w:color w:val="000000"/>
-          <w:sz w:val="24"/>
-          <w:szCs w:val="24"/>
-        </w:rPr>
-        <w:t xml:space="preserve">? </w:t>
+        <w:t xml:space="preserve"> MFL? </w:t>
       </w:r>
       <w:r>
         <w:rPr>
@@ -6368,7 +6073,25 @@
           <w:sz w:val="24"/>
           <w:szCs w:val="24"/>
         </w:rPr>
-        <w:t xml:space="preserve"> 1 SBU ($450)</w:t>
+        <w:t xml:space="preserve"> 1 SBU ($4</w:t>
+      </w:r>
+      <w:r>
+        <w:rPr>
+          <w:rFonts w:ascii="Arial" w:eastAsia="Arial" w:hAnsi="Arial" w:cs="Arial"/>
+          <w:color w:val="000000"/>
+          <w:sz w:val="24"/>
+          <w:szCs w:val="24"/>
+        </w:rPr>
+        <w:t>6</w:t>
+      </w:r>
+      <w:r>
+        <w:rPr>
+          <w:rFonts w:ascii="Arial" w:eastAsia="Arial" w:hAnsi="Arial" w:cs="Arial"/>
+          <w:color w:val="000000"/>
+          <w:sz w:val="24"/>
+          <w:szCs w:val="24"/>
+        </w:rPr>
+        <w:t>0)</w:t>
       </w:r>
     </w:p>
     <w:p>
@@ -6421,15 +6144,41 @@
           <w:sz w:val="24"/>
           <w:szCs w:val="24"/>
         </w:rPr>
-        <w:t xml:space="preserve"> 2 SBU ($450 - $</w:t>
-      </w:r>
-      <w:r>
-        <w:rPr>
-          <w:rFonts w:ascii="Arial" w:eastAsia="Arial" w:hAnsi="Arial" w:cs="Arial"/>
-          <w:sz w:val="24"/>
-          <w:szCs w:val="24"/>
-        </w:rPr>
-        <w:t>90</w:t>
+        <w:t xml:space="preserve"> 2 SBU ($4</w:t>
+      </w:r>
+      <w:r>
+        <w:rPr>
+          <w:rFonts w:ascii="Arial" w:eastAsia="Arial" w:hAnsi="Arial" w:cs="Arial"/>
+          <w:color w:val="000000"/>
+          <w:sz w:val="24"/>
+          <w:szCs w:val="24"/>
+        </w:rPr>
+        <w:t>6</w:t>
+      </w:r>
+      <w:r>
+        <w:rPr>
+          <w:rFonts w:ascii="Arial" w:eastAsia="Arial" w:hAnsi="Arial" w:cs="Arial"/>
+          <w:color w:val="000000"/>
+          <w:sz w:val="24"/>
+          <w:szCs w:val="24"/>
+        </w:rPr>
+        <w:t>0 - $</w:t>
+      </w:r>
+      <w:r>
+        <w:rPr>
+          <w:rFonts w:ascii="Arial" w:eastAsia="Arial" w:hAnsi="Arial" w:cs="Arial"/>
+          <w:sz w:val="24"/>
+          <w:szCs w:val="24"/>
+        </w:rPr>
+        <w:t>9</w:t>
+      </w:r>
+      <w:r>
+        <w:rPr>
+          <w:rFonts w:ascii="Arial" w:eastAsia="Arial" w:hAnsi="Arial" w:cs="Arial"/>
+          <w:sz w:val="24"/>
+          <w:szCs w:val="24"/>
+        </w:rPr>
+        <w:t>2</w:t>
       </w:r>
       <w:r>
         <w:rPr>
@@ -6474,72 +6223,160 @@
           <w:sz w:val="24"/>
           <w:szCs w:val="24"/>
         </w:rPr>
-        <w:t>900</w:t>
-      </w:r>
-      <w:r>
-        <w:rPr>
-          <w:rFonts w:ascii="Arial" w:eastAsia="Arial" w:hAnsi="Arial" w:cs="Arial"/>
-          <w:color w:val="000000"/>
-          <w:sz w:val="24"/>
-          <w:szCs w:val="24"/>
-        </w:rPr>
-        <w:t xml:space="preserve"> - $1350)</w:t>
-      </w:r>
-    </w:p>
-    <w:p>
-      <w:pPr>
-        <w:pBdr>
-          <w:top w:val="nil"/>
-          <w:left w:val="nil"/>
-          <w:bottom w:val="nil"/>
-          <w:right w:val="nil"/>
-          <w:between w:val="nil"/>
-        </w:pBdr>
-        <w:spacing w:after="0" w:line="360" w:lineRule="auto"/>
-        <w:ind w:left="1080"/>
-        <w:rPr>
-          <w:rFonts w:ascii="Arial" w:eastAsia="Arial" w:hAnsi="Arial" w:cs="Arial"/>
-          <w:color w:val="000000"/>
-          <w:sz w:val="24"/>
-          <w:szCs w:val="24"/>
-        </w:rPr>
-      </w:pPr>
-      <w:r>
-        <w:rPr>
-          <w:rFonts w:ascii="Arial" w:eastAsia="Arial" w:hAnsi="Arial" w:cs="Arial"/>
-          <w:color w:val="000000"/>
-          <w:sz w:val="24"/>
-          <w:szCs w:val="24"/>
-        </w:rPr>
-        <w:t>Entre 3 - 4 SBU ($1351- $1800)</w:t>
-      </w:r>
-    </w:p>
-    <w:p>
-      <w:pPr>
-        <w:pBdr>
-          <w:top w:val="nil"/>
-          <w:left w:val="nil"/>
-          <w:bottom w:val="nil"/>
-          <w:right w:val="nil"/>
-          <w:between w:val="nil"/>
-        </w:pBdr>
-        <w:spacing w:after="0" w:line="360" w:lineRule="auto"/>
-        <w:ind w:left="1080"/>
-        <w:rPr>
-          <w:rFonts w:ascii="Arial" w:eastAsia="Arial" w:hAnsi="Arial" w:cs="Arial"/>
-          <w:color w:val="000000"/>
-          <w:sz w:val="24"/>
-          <w:szCs w:val="24"/>
-        </w:rPr>
-      </w:pPr>
-      <w:r>
-        <w:rPr>
-          <w:rFonts w:ascii="Arial" w:eastAsia="Arial" w:hAnsi="Arial" w:cs="Arial"/>
-          <w:color w:val="000000"/>
-          <w:sz w:val="24"/>
-          <w:szCs w:val="24"/>
-        </w:rPr>
-        <w:t>Más de 5 SBU ($2250)</w:t>
+        <w:t>9</w:t>
+      </w:r>
+      <w:r>
+        <w:rPr>
+          <w:rFonts w:ascii="Arial" w:eastAsia="Arial" w:hAnsi="Arial" w:cs="Arial"/>
+          <w:sz w:val="24"/>
+          <w:szCs w:val="24"/>
+        </w:rPr>
+        <w:t>2</w:t>
+      </w:r>
+      <w:r>
+        <w:rPr>
+          <w:rFonts w:ascii="Arial" w:eastAsia="Arial" w:hAnsi="Arial" w:cs="Arial"/>
+          <w:sz w:val="24"/>
+          <w:szCs w:val="24"/>
+        </w:rPr>
+        <w:t>0</w:t>
+      </w:r>
+      <w:r>
+        <w:rPr>
+          <w:rFonts w:ascii="Arial" w:eastAsia="Arial" w:hAnsi="Arial" w:cs="Arial"/>
+          <w:color w:val="000000"/>
+          <w:sz w:val="24"/>
+          <w:szCs w:val="24"/>
+        </w:rPr>
+        <w:t xml:space="preserve"> - $</w:t>
+      </w:r>
+      <w:r>
+        <w:rPr>
+          <w:rFonts w:ascii="Arial" w:eastAsia="Arial" w:hAnsi="Arial" w:cs="Arial"/>
+          <w:color w:val="000000"/>
+          <w:sz w:val="24"/>
+          <w:szCs w:val="24"/>
+        </w:rPr>
+        <w:t>1380</w:t>
+      </w:r>
+      <w:r>
+        <w:rPr>
+          <w:rFonts w:ascii="Arial" w:eastAsia="Arial" w:hAnsi="Arial" w:cs="Arial"/>
+          <w:color w:val="000000"/>
+          <w:sz w:val="24"/>
+          <w:szCs w:val="24"/>
+        </w:rPr>
+        <w:t>)</w:t>
+      </w:r>
+    </w:p>
+    <w:p>
+      <w:pPr>
+        <w:pBdr>
+          <w:top w:val="nil"/>
+          <w:left w:val="nil"/>
+          <w:bottom w:val="nil"/>
+          <w:right w:val="nil"/>
+          <w:between w:val="nil"/>
+        </w:pBdr>
+        <w:spacing w:after="0" w:line="360" w:lineRule="auto"/>
+        <w:ind w:left="1080"/>
+        <w:rPr>
+          <w:rFonts w:ascii="Arial" w:eastAsia="Arial" w:hAnsi="Arial" w:cs="Arial"/>
+          <w:color w:val="000000"/>
+          <w:sz w:val="24"/>
+          <w:szCs w:val="24"/>
+        </w:rPr>
+      </w:pPr>
+      <w:r>
+        <w:rPr>
+          <w:rFonts w:ascii="Arial" w:eastAsia="Arial" w:hAnsi="Arial" w:cs="Arial"/>
+          <w:color w:val="000000"/>
+          <w:sz w:val="24"/>
+          <w:szCs w:val="24"/>
+        </w:rPr>
+        <w:t>Entre 3 - 4 SBU ($13</w:t>
+      </w:r>
+      <w:r>
+        <w:rPr>
+          <w:rFonts w:ascii="Arial" w:eastAsia="Arial" w:hAnsi="Arial" w:cs="Arial"/>
+          <w:color w:val="000000"/>
+          <w:sz w:val="24"/>
+          <w:szCs w:val="24"/>
+        </w:rPr>
+        <w:t>80</w:t>
+      </w:r>
+      <w:r>
+        <w:rPr>
+          <w:rFonts w:ascii="Arial" w:eastAsia="Arial" w:hAnsi="Arial" w:cs="Arial"/>
+          <w:color w:val="000000"/>
+          <w:sz w:val="24"/>
+          <w:szCs w:val="24"/>
+        </w:rPr>
+        <w:t>- $18</w:t>
+      </w:r>
+      <w:r>
+        <w:rPr>
+          <w:rFonts w:ascii="Arial" w:eastAsia="Arial" w:hAnsi="Arial" w:cs="Arial"/>
+          <w:color w:val="000000"/>
+          <w:sz w:val="24"/>
+          <w:szCs w:val="24"/>
+        </w:rPr>
+        <w:t>4</w:t>
+      </w:r>
+      <w:r>
+        <w:rPr>
+          <w:rFonts w:ascii="Arial" w:eastAsia="Arial" w:hAnsi="Arial" w:cs="Arial"/>
+          <w:color w:val="000000"/>
+          <w:sz w:val="24"/>
+          <w:szCs w:val="24"/>
+        </w:rPr>
+        <w:t>0)</w:t>
+      </w:r>
+    </w:p>
+    <w:p>
+      <w:pPr>
+        <w:pBdr>
+          <w:top w:val="nil"/>
+          <w:left w:val="nil"/>
+          <w:bottom w:val="nil"/>
+          <w:right w:val="nil"/>
+          <w:between w:val="nil"/>
+        </w:pBdr>
+        <w:spacing w:after="0" w:line="360" w:lineRule="auto"/>
+        <w:ind w:left="1080"/>
+        <w:rPr>
+          <w:rFonts w:ascii="Arial" w:eastAsia="Arial" w:hAnsi="Arial" w:cs="Arial"/>
+          <w:color w:val="000000"/>
+          <w:sz w:val="24"/>
+          <w:szCs w:val="24"/>
+        </w:rPr>
+      </w:pPr>
+      <w:r>
+        <w:rPr>
+          <w:rFonts w:ascii="Arial" w:eastAsia="Arial" w:hAnsi="Arial" w:cs="Arial"/>
+          <w:color w:val="000000"/>
+          <w:sz w:val="24"/>
+          <w:szCs w:val="24"/>
+        </w:rPr>
+        <w:t>Más de 5 SBU ($2</w:t>
+      </w:r>
+      <w:r>
+        <w:rPr>
+          <w:rFonts w:ascii="Arial" w:eastAsia="Arial" w:hAnsi="Arial" w:cs="Arial"/>
+          <w:color w:val="000000"/>
+          <w:sz w:val="24"/>
+          <w:szCs w:val="24"/>
+        </w:rPr>
+        <w:t>30</w:t>
+      </w:r>
+      <w:r>
+        <w:rPr>
+          <w:rFonts w:ascii="Arial" w:eastAsia="Arial" w:hAnsi="Arial" w:cs="Arial"/>
+          <w:color w:val="000000"/>
+          <w:sz w:val="24"/>
+          <w:szCs w:val="24"/>
+        </w:rPr>
+        <w:t>0)</w:t>
       </w:r>
     </w:p>
     <w:p>
@@ -6784,27 +6621,7 @@
           <w:sz w:val="24"/>
           <w:szCs w:val="24"/>
         </w:rPr>
-        <w:t xml:space="preserve"> </w:t>
-      </w:r>
-      <w:proofErr w:type="spellStart"/>
-      <w:r>
-        <w:rPr>
-          <w:rFonts w:ascii="Arial" w:eastAsia="Arial" w:hAnsi="Arial" w:cs="Arial"/>
-          <w:color w:val="000000"/>
-          <w:sz w:val="24"/>
-          <w:szCs w:val="24"/>
-        </w:rPr>
-        <w:t>MFL</w:t>
-      </w:r>
-      <w:proofErr w:type="spellEnd"/>
-      <w:r>
-        <w:rPr>
-          <w:rFonts w:ascii="Arial" w:eastAsia="Arial" w:hAnsi="Arial" w:cs="Arial"/>
-          <w:color w:val="000000"/>
-          <w:sz w:val="24"/>
-          <w:szCs w:val="24"/>
-        </w:rPr>
-        <w:t xml:space="preserve">? </w:t>
+        <w:t xml:space="preserve"> MFL? </w:t>
       </w:r>
       <w:r>
         <w:rPr>
@@ -7033,6 +6850,22 @@
         </w:rPr>
         <w:t>Padre o madre con enfermedades</w:t>
       </w:r>
+      <w:r>
+        <w:rPr>
+          <w:rFonts w:ascii="Arial" w:eastAsia="Arial" w:hAnsi="Arial" w:cs="Arial"/>
+          <w:sz w:val="24"/>
+          <w:szCs w:val="24"/>
+        </w:rPr>
+        <w:t xml:space="preserve"> </w:t>
+      </w:r>
+      <w:r>
+        <w:rPr>
+          <w:rFonts w:ascii="Arial" w:eastAsia="Arial" w:hAnsi="Arial" w:cs="Arial"/>
+          <w:sz w:val="24"/>
+          <w:szCs w:val="24"/>
+        </w:rPr>
+        <w:t>catastróficas o discapacidad</w:t>
+      </w:r>
     </w:p>
     <w:p>
       <w:pPr>
@@ -7058,6 +6891,22 @@
           <w:szCs w:val="24"/>
         </w:rPr>
         <w:t>Abuelos y Abuelas de edad avanzada</w:t>
+      </w:r>
+      <w:r>
+        <w:rPr>
+          <w:rFonts w:ascii="Arial" w:eastAsia="Arial" w:hAnsi="Arial" w:cs="Arial"/>
+          <w:sz w:val="24"/>
+          <w:szCs w:val="24"/>
+        </w:rPr>
+        <w:t xml:space="preserve">, enfermedades </w:t>
+      </w:r>
+      <w:r>
+        <w:rPr>
+          <w:rFonts w:ascii="Arial" w:eastAsia="Arial" w:hAnsi="Arial" w:cs="Arial"/>
+          <w:sz w:val="24"/>
+          <w:szCs w:val="24"/>
+        </w:rPr>
+        <w:t>catastróficas o discapacidad</w:t>
       </w:r>
     </w:p>
     <w:p>
@@ -7494,28 +7343,20 @@
       <w:r>
         <w:rPr>
           <w:rFonts w:ascii="Arial" w:eastAsia="Arial" w:hAnsi="Arial" w:cs="Arial"/>
-          <w:color w:val="000000"/>
-          <w:sz w:val="24"/>
-          <w:szCs w:val="24"/>
-        </w:rPr>
-        <w:t xml:space="preserve">Indique </w:t>
-      </w:r>
-      <w:r>
-        <w:rPr>
-          <w:rFonts w:ascii="Arial" w:eastAsia="Arial" w:hAnsi="Arial" w:cs="Arial"/>
-          <w:sz w:val="24"/>
-          <w:szCs w:val="24"/>
-        </w:rPr>
-        <w:t xml:space="preserve">si tiene diagnosticado </w:t>
-      </w:r>
-      <w:r>
-        <w:rPr>
-          <w:rFonts w:ascii="Arial" w:eastAsia="Arial" w:hAnsi="Arial" w:cs="Arial"/>
-          <w:color w:val="000000"/>
-          <w:sz w:val="24"/>
-          <w:szCs w:val="24"/>
-        </w:rPr>
-        <w:t xml:space="preserve">algún tipo de discapacidad </w:t>
+          <w:color w:val="C45911" w:themeColor="accent2" w:themeShade="BF"/>
+          <w:sz w:val="24"/>
+          <w:szCs w:val="24"/>
+        </w:rPr>
+        <w:t>Presenta usted</w:t>
+      </w:r>
+      <w:r>
+        <w:rPr>
+          <w:rFonts w:ascii="Arial" w:eastAsia="Arial" w:hAnsi="Arial" w:cs="Arial"/>
+          <w:color w:val="C45911" w:themeColor="accent2" w:themeShade="BF"/>
+          <w:sz w:val="24"/>
+          <w:szCs w:val="24"/>
+        </w:rPr>
+        <w:t xml:space="preserve"> algún tipo de discapacidad </w:t>
       </w:r>
       <w:r>
         <w:rPr>
@@ -7856,7 +7697,25 @@
           <w:sz w:val="24"/>
           <w:szCs w:val="24"/>
         </w:rPr>
-        <w:t xml:space="preserve">¿Cuenta con diagnóstico médico de que padece alguna enfermedad catastrófica? </w:t>
+        <w:t>¿</w:t>
+      </w:r>
+      <w:r>
+        <w:rPr>
+          <w:rFonts w:ascii="Arial" w:eastAsia="Arial" w:hAnsi="Arial" w:cs="Arial"/>
+          <w:color w:val="000000"/>
+          <w:sz w:val="24"/>
+          <w:szCs w:val="24"/>
+        </w:rPr>
+        <w:t>Presenta</w:t>
+      </w:r>
+      <w:r>
+        <w:rPr>
+          <w:rFonts w:ascii="Arial" w:eastAsia="Arial" w:hAnsi="Arial" w:cs="Arial"/>
+          <w:color w:val="000000"/>
+          <w:sz w:val="24"/>
+          <w:szCs w:val="24"/>
+        </w:rPr>
+        <w:t xml:space="preserve"> diagnóstico médico de que padece alguna enfermedad catastrófica? </w:t>
       </w:r>
       <w:r>
         <w:rPr>
@@ -8160,123 +8019,63 @@
           <w:sz w:val="24"/>
           <w:szCs w:val="24"/>
         </w:rPr>
-        <w:t xml:space="preserve">Malformaciones </w:t>
-      </w:r>
-      <w:proofErr w:type="spellStart"/>
-      <w:r>
-        <w:rPr>
-          <w:rFonts w:ascii="Arial" w:eastAsia="Arial" w:hAnsi="Arial" w:cs="Arial"/>
-          <w:color w:val="000000"/>
-          <w:sz w:val="24"/>
-          <w:szCs w:val="24"/>
-        </w:rPr>
-        <w:t>arterio</w:t>
-      </w:r>
-      <w:proofErr w:type="spellEnd"/>
-      <w:r>
-        <w:rPr>
-          <w:rFonts w:ascii="Arial" w:eastAsia="Arial" w:hAnsi="Arial" w:cs="Arial"/>
-          <w:color w:val="000000"/>
-          <w:sz w:val="24"/>
-          <w:szCs w:val="24"/>
-        </w:rPr>
-        <w:t xml:space="preserve"> venosas cerebrales.</w:t>
-      </w:r>
-    </w:p>
-    <w:p>
-      <w:pPr>
-        <w:pBdr>
-          <w:top w:val="nil"/>
-          <w:left w:val="nil"/>
-          <w:bottom w:val="nil"/>
-          <w:right w:val="nil"/>
-          <w:between w:val="nil"/>
-        </w:pBdr>
-        <w:spacing w:after="0" w:line="360" w:lineRule="auto"/>
-        <w:ind w:left="1080"/>
-        <w:rPr>
-          <w:rFonts w:ascii="Arial" w:eastAsia="Arial" w:hAnsi="Arial" w:cs="Arial"/>
-          <w:color w:val="000000"/>
-          <w:sz w:val="24"/>
-          <w:szCs w:val="24"/>
-        </w:rPr>
-      </w:pPr>
-      <w:r>
-        <w:rPr>
-          <w:rFonts w:ascii="Arial" w:eastAsia="Arial" w:hAnsi="Arial" w:cs="Arial"/>
-          <w:color w:val="000000"/>
-          <w:sz w:val="24"/>
-          <w:szCs w:val="24"/>
-        </w:rPr>
-        <w:t xml:space="preserve">Síndrome de </w:t>
-      </w:r>
-      <w:proofErr w:type="spellStart"/>
-      <w:r>
-        <w:rPr>
-          <w:rFonts w:ascii="Arial" w:eastAsia="Arial" w:hAnsi="Arial" w:cs="Arial"/>
-          <w:color w:val="000000"/>
-          <w:sz w:val="24"/>
-          <w:szCs w:val="24"/>
-        </w:rPr>
-        <w:t>KlippelTrenaunay</w:t>
-      </w:r>
-      <w:proofErr w:type="spellEnd"/>
-      <w:r>
-        <w:rPr>
-          <w:rFonts w:ascii="Arial" w:eastAsia="Arial" w:hAnsi="Arial" w:cs="Arial"/>
-          <w:color w:val="000000"/>
-          <w:sz w:val="24"/>
-          <w:szCs w:val="24"/>
-        </w:rPr>
-        <w:t xml:space="preserve">. </w:t>
-      </w:r>
-    </w:p>
-    <w:p>
-      <w:pPr>
-        <w:pBdr>
-          <w:top w:val="nil"/>
-          <w:left w:val="nil"/>
-          <w:bottom w:val="nil"/>
-          <w:right w:val="nil"/>
-          <w:between w:val="nil"/>
-        </w:pBdr>
-        <w:spacing w:after="0" w:line="360" w:lineRule="auto"/>
-        <w:ind w:left="1080"/>
-        <w:rPr>
-          <w:rFonts w:ascii="Arial" w:eastAsia="Arial" w:hAnsi="Arial" w:cs="Arial"/>
-          <w:color w:val="000000"/>
-          <w:sz w:val="24"/>
-          <w:szCs w:val="24"/>
-        </w:rPr>
-      </w:pPr>
-      <w:r>
-        <w:rPr>
-          <w:rFonts w:ascii="Arial" w:eastAsia="Arial" w:hAnsi="Arial" w:cs="Arial"/>
-          <w:color w:val="000000"/>
-          <w:sz w:val="24"/>
-          <w:szCs w:val="24"/>
-        </w:rPr>
-        <w:t xml:space="preserve">Aneurisma </w:t>
-      </w:r>
-      <w:proofErr w:type="spellStart"/>
-      <w:r>
-        <w:rPr>
-          <w:rFonts w:ascii="Arial" w:eastAsia="Arial" w:hAnsi="Arial" w:cs="Arial"/>
-          <w:color w:val="000000"/>
-          <w:sz w:val="24"/>
-          <w:szCs w:val="24"/>
-        </w:rPr>
-        <w:t>Tóraco</w:t>
-      </w:r>
-      <w:proofErr w:type="spellEnd"/>
-      <w:r>
-        <w:rPr>
-          <w:rFonts w:ascii="Arial" w:eastAsia="Arial" w:hAnsi="Arial" w:cs="Arial"/>
-          <w:color w:val="000000"/>
-          <w:sz w:val="24"/>
-          <w:szCs w:val="24"/>
-        </w:rPr>
-        <w:t>-abdominal.</w:t>
+        <w:t>Malformaciones arterio venosas cerebrales.</w:t>
+      </w:r>
+    </w:p>
+    <w:p>
+      <w:pPr>
+        <w:pBdr>
+          <w:top w:val="nil"/>
+          <w:left w:val="nil"/>
+          <w:bottom w:val="nil"/>
+          <w:right w:val="nil"/>
+          <w:between w:val="nil"/>
+        </w:pBdr>
+        <w:spacing w:after="0" w:line="360" w:lineRule="auto"/>
+        <w:ind w:left="1080"/>
+        <w:rPr>
+          <w:rFonts w:ascii="Arial" w:eastAsia="Arial" w:hAnsi="Arial" w:cs="Arial"/>
+          <w:color w:val="000000"/>
+          <w:sz w:val="24"/>
+          <w:szCs w:val="24"/>
+        </w:rPr>
+      </w:pPr>
+      <w:r>
+        <w:rPr>
+          <w:rFonts w:ascii="Arial" w:eastAsia="Arial" w:hAnsi="Arial" w:cs="Arial"/>
+          <w:color w:val="000000"/>
+          <w:sz w:val="24"/>
+          <w:szCs w:val="24"/>
+        </w:rPr>
+        <w:t xml:space="preserve">Síndrome de KlippelTrenaunay. </w:t>
+      </w:r>
+    </w:p>
+    <w:p>
+      <w:pPr>
+        <w:pBdr>
+          <w:top w:val="nil"/>
+          <w:left w:val="nil"/>
+          <w:bottom w:val="nil"/>
+          <w:right w:val="nil"/>
+          <w:between w:val="nil"/>
+        </w:pBdr>
+        <w:spacing w:after="0" w:line="360" w:lineRule="auto"/>
+        <w:ind w:left="1080"/>
+        <w:rPr>
+          <w:rFonts w:ascii="Arial" w:eastAsia="Arial" w:hAnsi="Arial" w:cs="Arial"/>
+          <w:color w:val="000000"/>
+          <w:sz w:val="24"/>
+          <w:szCs w:val="24"/>
+        </w:rPr>
+      </w:pPr>
+      <w:r>
+        <w:rPr>
+          <w:rFonts w:ascii="Arial" w:eastAsia="Arial" w:hAnsi="Arial" w:cs="Arial"/>
+          <w:color w:val="000000"/>
+          <w:sz w:val="24"/>
+          <w:szCs w:val="24"/>
+        </w:rPr>
+        <w:t>Aneurisma Tóraco-abdominal.</w:t>
       </w:r>
     </w:p>
     <w:p>
@@ -8427,10 +8226,53 @@
       <w:r>
         <w:rPr>
           <w:rFonts w:ascii="Arial" w:eastAsia="Arial" w:hAnsi="Arial" w:cs="Arial"/>
-          <w:sz w:val="24"/>
-          <w:szCs w:val="24"/>
-        </w:rPr>
-        <w:t xml:space="preserve">Si ha sido diagnosticado de algún problema emocional o psicológico, especifique cuál </w:t>
+          <w:color w:val="C45911" w:themeColor="accent2" w:themeShade="BF"/>
+          <w:sz w:val="24"/>
+          <w:szCs w:val="24"/>
+        </w:rPr>
+        <w:t>H</w:t>
+      </w:r>
+      <w:r>
+        <w:rPr>
+          <w:rFonts w:ascii="Arial" w:eastAsia="Arial" w:hAnsi="Arial" w:cs="Arial"/>
+          <w:color w:val="C45911" w:themeColor="accent2" w:themeShade="BF"/>
+          <w:sz w:val="24"/>
+          <w:szCs w:val="24"/>
+        </w:rPr>
+        <w:t>a</w:t>
+      </w:r>
+      <w:r>
+        <w:rPr>
+          <w:rFonts w:ascii="Arial" w:eastAsia="Arial" w:hAnsi="Arial" w:cs="Arial"/>
+          <w:sz w:val="24"/>
+          <w:szCs w:val="24"/>
+        </w:rPr>
+        <w:t xml:space="preserve"> sido </w:t>
+      </w:r>
+      <w:r>
+        <w:rPr>
+          <w:rFonts w:ascii="Arial" w:eastAsia="Arial" w:hAnsi="Arial" w:cs="Arial"/>
+          <w:color w:val="C45911" w:themeColor="accent2" w:themeShade="BF"/>
+          <w:sz w:val="24"/>
+          <w:szCs w:val="24"/>
+        </w:rPr>
+        <w:t>usted</w:t>
+      </w:r>
+      <w:r>
+        <w:rPr>
+          <w:rFonts w:ascii="Arial" w:eastAsia="Arial" w:hAnsi="Arial" w:cs="Arial"/>
+          <w:sz w:val="24"/>
+          <w:szCs w:val="24"/>
+        </w:rPr>
+        <w:t xml:space="preserve"> </w:t>
+      </w:r>
+      <w:r>
+        <w:rPr>
+          <w:rFonts w:ascii="Arial" w:eastAsia="Arial" w:hAnsi="Arial" w:cs="Arial"/>
+          <w:sz w:val="24"/>
+          <w:szCs w:val="24"/>
+        </w:rPr>
+        <w:t xml:space="preserve">diagnosticado de algún problema emocional o psicológico, especifique cuál </w:t>
       </w:r>
       <w:r>
         <w:rPr>
@@ -8540,17 +8382,37 @@
         <w:ind w:left="1080"/>
         <w:rPr>
           <w:rFonts w:ascii="Arial" w:eastAsia="Arial" w:hAnsi="Arial" w:cs="Arial"/>
-          <w:sz w:val="24"/>
-          <w:szCs w:val="24"/>
-        </w:rPr>
-      </w:pPr>
-      <w:r>
-        <w:rPr>
-          <w:rFonts w:ascii="Arial" w:eastAsia="Arial" w:hAnsi="Arial" w:cs="Arial"/>
+          <w:color w:val="C45911" w:themeColor="accent2" w:themeShade="BF"/>
+          <w:sz w:val="24"/>
+          <w:szCs w:val="24"/>
+        </w:rPr>
+      </w:pPr>
+      <w:r>
+        <w:rPr>
+          <w:rFonts w:ascii="Arial" w:eastAsia="Arial" w:hAnsi="Arial" w:cs="Arial"/>
+          <w:color w:val="C45911" w:themeColor="accent2" w:themeShade="BF"/>
+          <w:sz w:val="24"/>
+          <w:szCs w:val="24"/>
+        </w:rPr>
+        <w:t>Trastorno de la conducta alimentaria (</w:t>
+      </w:r>
+      <w:r>
+        <w:rPr>
+          <w:rFonts w:ascii="Arial" w:eastAsia="Arial" w:hAnsi="Arial" w:cs="Arial"/>
+          <w:color w:val="C45911" w:themeColor="accent2" w:themeShade="BF"/>
           <w:sz w:val="24"/>
           <w:szCs w:val="24"/>
         </w:rPr>
         <w:t>TCA</w:t>
+      </w:r>
+      <w:r>
+        <w:rPr>
+          <w:rFonts w:ascii="Arial" w:eastAsia="Arial" w:hAnsi="Arial" w:cs="Arial"/>
+          <w:color w:val="C45911" w:themeColor="accent2" w:themeShade="BF"/>
+          <w:sz w:val="24"/>
+          <w:szCs w:val="24"/>
+        </w:rPr>
+        <w:t>)</w:t>
       </w:r>
     </w:p>
     <w:p>
@@ -8786,7 +8648,15 @@
           <w:sz w:val="24"/>
           <w:szCs w:val="24"/>
         </w:rPr>
-        <w:t xml:space="preserve">Si ha presenciado en su entorno familiar, social o en la </w:t>
+        <w:t>H</w:t>
+      </w:r>
+      <w:r>
+        <w:rPr>
+          <w:rFonts w:ascii="Arial" w:eastAsia="Arial" w:hAnsi="Arial" w:cs="Arial"/>
+          <w:sz w:val="24"/>
+          <w:szCs w:val="24"/>
+        </w:rPr>
+        <w:t xml:space="preserve">a presenciado en su entorno familiar, social o en la </w:t>
       </w:r>
       <w:r>
         <w:rPr>
@@ -8962,6 +8832,34 @@
           <w:szCs w:val="24"/>
         </w:rPr>
         <w:t>Violencia económica</w:t>
+      </w:r>
+    </w:p>
+    <w:p>
+      <w:pPr>
+        <w:pBdr>
+          <w:top w:val="nil"/>
+          <w:left w:val="nil"/>
+          <w:bottom w:val="nil"/>
+          <w:right w:val="nil"/>
+          <w:between w:val="nil"/>
+        </w:pBdr>
+        <w:spacing w:after="0" w:line="360" w:lineRule="auto"/>
+        <w:ind w:left="1440"/>
+        <w:rPr>
+          <w:rFonts w:ascii="Arial" w:eastAsia="Arial" w:hAnsi="Arial" w:cs="Arial"/>
+          <w:color w:val="000000"/>
+          <w:sz w:val="24"/>
+          <w:szCs w:val="24"/>
+        </w:rPr>
+      </w:pPr>
+      <w:r>
+        <w:rPr>
+          <w:rFonts w:ascii="Arial" w:eastAsia="Arial" w:hAnsi="Arial" w:cs="Arial"/>
+          <w:color w:val="000000"/>
+          <w:sz w:val="24"/>
+          <w:szCs w:val="24"/>
+        </w:rPr>
+        <w:t>Violencia gineco-obstétrica</w:t>
       </w:r>
     </w:p>
     <w:p>
@@ -9020,7 +8918,16 @@
           <w:sz w:val="24"/>
           <w:szCs w:val="24"/>
         </w:rPr>
-        <w:t xml:space="preserve">Si ha sufrido usted algún tipo de violencia, ¿Quién la ha perpetrado? </w:t>
+        <w:t>H</w:t>
+      </w:r>
+      <w:r>
+        <w:rPr>
+          <w:rFonts w:ascii="Arial" w:eastAsia="Arial" w:hAnsi="Arial" w:cs="Arial"/>
+          <w:color w:val="000000"/>
+          <w:sz w:val="24"/>
+          <w:szCs w:val="24"/>
+        </w:rPr>
+        <w:t xml:space="preserve">a sufrido usted algún tipo de violencia, ¿Quién la ha perpetrado? </w:t>
       </w:r>
       <w:r>
         <w:rPr>
@@ -9161,18 +9068,19 @@
         <w:ind w:left="1080"/>
         <w:rPr>
           <w:rFonts w:ascii="Arial" w:eastAsia="Arial" w:hAnsi="Arial" w:cs="Arial"/>
-          <w:color w:val="0070C0"/>
-          <w:sz w:val="24"/>
-          <w:szCs w:val="24"/>
-        </w:rPr>
-      </w:pPr>
-      <w:r>
-        <w:rPr>
-          <w:rFonts w:ascii="Arial" w:eastAsia="Arial" w:hAnsi="Arial" w:cs="Arial"/>
-          <w:sz w:val="24"/>
-          <w:szCs w:val="24"/>
-        </w:rPr>
-        <w:t>No la he sufrido</w:t>
+          <w:color w:val="C45911" w:themeColor="accent2" w:themeShade="BF"/>
+          <w:sz w:val="24"/>
+          <w:szCs w:val="24"/>
+        </w:rPr>
+      </w:pPr>
+      <w:r>
+        <w:rPr>
+          <w:rFonts w:ascii="Arial" w:eastAsia="Arial" w:hAnsi="Arial" w:cs="Arial"/>
+          <w:color w:val="C45911" w:themeColor="accent2" w:themeShade="BF"/>
+          <w:sz w:val="24"/>
+          <w:szCs w:val="24"/>
+        </w:rPr>
+        <w:t>No he sufrido</w:t>
       </w:r>
     </w:p>
     <w:p>
@@ -9202,8 +9110,48 @@
           <w:color w:val="000000"/>
           <w:sz w:val="24"/>
           <w:szCs w:val="24"/>
-        </w:rPr>
-        <w:t xml:space="preserve">Si ha observado o sufrido algún tipo de violencia, ¿a quién acudiría para recibir apoyo? </w:t>
+          <w:highlight w:val="yellow"/>
+        </w:rPr>
+        <w:t>En caso de presenciar</w:t>
+      </w:r>
+      <w:r>
+        <w:rPr>
+          <w:rFonts w:ascii="Arial" w:eastAsia="Arial" w:hAnsi="Arial" w:cs="Arial"/>
+          <w:color w:val="000000"/>
+          <w:sz w:val="24"/>
+          <w:szCs w:val="24"/>
+          <w:highlight w:val="yellow"/>
+        </w:rPr>
+        <w:t xml:space="preserve"> o sufr</w:t>
+      </w:r>
+      <w:r>
+        <w:rPr>
+          <w:rFonts w:ascii="Arial" w:eastAsia="Arial" w:hAnsi="Arial" w:cs="Arial"/>
+          <w:color w:val="000000"/>
+          <w:sz w:val="24"/>
+          <w:szCs w:val="24"/>
+          <w:highlight w:val="yellow"/>
+        </w:rPr>
+        <w:t xml:space="preserve">ir </w:t>
+      </w:r>
+      <w:r>
+        <w:rPr>
+          <w:rFonts w:ascii="Arial" w:eastAsia="Arial" w:hAnsi="Arial" w:cs="Arial"/>
+          <w:color w:val="000000"/>
+          <w:sz w:val="24"/>
+          <w:szCs w:val="24"/>
+          <w:highlight w:val="yellow"/>
+        </w:rPr>
+        <w:t>algún tipo de violencia</w:t>
+      </w:r>
+      <w:r>
+        <w:rPr>
+          <w:rFonts w:ascii="Arial" w:eastAsia="Arial" w:hAnsi="Arial" w:cs="Arial"/>
+          <w:color w:val="000000"/>
+          <w:sz w:val="24"/>
+          <w:szCs w:val="24"/>
+        </w:rPr>
+        <w:t xml:space="preserve">, ¿a quién acudiría para recibir apoyo? </w:t>
       </w:r>
       <w:r>
         <w:rPr>
@@ -9348,27 +9296,7 @@
           <w:sz w:val="24"/>
           <w:szCs w:val="24"/>
         </w:rPr>
-        <w:t>¿Ha sufrido o ha visto sufrir a otros/as episodios de acoso-</w:t>
-      </w:r>
-      <w:proofErr w:type="spellStart"/>
-      <w:r>
-        <w:rPr>
-          <w:rFonts w:ascii="Arial" w:eastAsia="Arial" w:hAnsi="Arial" w:cs="Arial"/>
-          <w:color w:val="000000"/>
-          <w:sz w:val="24"/>
-          <w:szCs w:val="24"/>
-        </w:rPr>
-        <w:t>bulling</w:t>
-      </w:r>
-      <w:proofErr w:type="spellEnd"/>
-      <w:r>
-        <w:rPr>
-          <w:rFonts w:ascii="Arial" w:eastAsia="Arial" w:hAnsi="Arial" w:cs="Arial"/>
-          <w:color w:val="000000"/>
-          <w:sz w:val="24"/>
-          <w:szCs w:val="24"/>
-        </w:rPr>
-        <w:t xml:space="preserve"> o ciber-acoso en la </w:t>
+        <w:t xml:space="preserve">¿Ha sufrido o ha visto sufrir a otros/as episodios de acoso-bulling o ciber-acoso en la </w:t>
       </w:r>
       <w:r>
         <w:rPr>
@@ -9448,6 +9376,7 @@
           <w:sz w:val="24"/>
           <w:szCs w:val="24"/>
         </w:rPr>
+        <w:lastRenderedPageBreak/>
         <w:t>A personas LGTBI</w:t>
       </w:r>
     </w:p>
@@ -9474,7 +9403,6 @@
           <w:sz w:val="24"/>
           <w:szCs w:val="24"/>
         </w:rPr>
-        <w:lastRenderedPageBreak/>
         <w:t>A personas con discapacidad</w:t>
       </w:r>
     </w:p>
@@ -9554,11 +9482,38 @@
       <w:r>
         <w:rPr>
           <w:rFonts w:ascii="Arial" w:eastAsia="Arial" w:hAnsi="Arial" w:cs="Arial"/>
-          <w:color w:val="000000"/>
-          <w:sz w:val="24"/>
-          <w:szCs w:val="24"/>
-        </w:rPr>
-        <w:t xml:space="preserve">A nivel de consumo en momentos de ocio, ¿qué consumo es más habitual en usted? </w:t>
+          <w:color w:val="C45911" w:themeColor="accent2" w:themeShade="BF"/>
+          <w:sz w:val="24"/>
+          <w:szCs w:val="24"/>
+        </w:rPr>
+        <w:t xml:space="preserve">Realiza usted en </w:t>
+      </w:r>
+      <w:r>
+        <w:rPr>
+          <w:rFonts w:ascii="Arial" w:eastAsia="Arial" w:hAnsi="Arial" w:cs="Arial"/>
+          <w:color w:val="C45911" w:themeColor="accent2" w:themeShade="BF"/>
+          <w:sz w:val="24"/>
+          <w:szCs w:val="24"/>
+        </w:rPr>
+        <w:t xml:space="preserve">momentos de ocio, </w:t>
+      </w:r>
+      <w:r>
+        <w:rPr>
+          <w:rFonts w:ascii="Arial" w:eastAsia="Arial" w:hAnsi="Arial" w:cs="Arial"/>
+          <w:color w:val="C45911" w:themeColor="accent2" w:themeShade="BF"/>
+          <w:sz w:val="24"/>
+          <w:szCs w:val="24"/>
+        </w:rPr>
+        <w:t>alguna de las siguientes actividades</w:t>
+      </w:r>
+      <w:r>
+        <w:rPr>
+          <w:rFonts w:ascii="Arial" w:eastAsia="Arial" w:hAnsi="Arial" w:cs="Arial"/>
+          <w:color w:val="C45911" w:themeColor="accent2" w:themeShade="BF"/>
+          <w:sz w:val="24"/>
+          <w:szCs w:val="24"/>
+        </w:rPr>
+        <w:t xml:space="preserve"> </w:t>
       </w:r>
       <w:r>
         <w:rPr>
@@ -9594,6 +9549,14 @@
           <w:sz w:val="24"/>
           <w:szCs w:val="24"/>
         </w:rPr>
+        <w:t xml:space="preserve">Consumo de </w:t>
+      </w:r>
+      <w:r>
+        <w:rPr>
+          <w:rFonts w:ascii="Arial" w:eastAsia="Arial" w:hAnsi="Arial" w:cs="Arial"/>
+          <w:sz w:val="24"/>
+          <w:szCs w:val="24"/>
+        </w:rPr>
         <w:t>Cigarrillos</w:t>
       </w:r>
     </w:p>
@@ -9620,6 +9583,22 @@
           <w:sz w:val="24"/>
           <w:szCs w:val="24"/>
         </w:rPr>
+        <w:t>Consumo de</w:t>
+      </w:r>
+      <w:r>
+        <w:rPr>
+          <w:rFonts w:ascii="Arial" w:eastAsia="Arial" w:hAnsi="Arial" w:cs="Arial"/>
+          <w:sz w:val="24"/>
+          <w:szCs w:val="24"/>
+        </w:rPr>
+        <w:t xml:space="preserve"> </w:t>
+      </w:r>
+      <w:r>
+        <w:rPr>
+          <w:rFonts w:ascii="Arial" w:eastAsia="Arial" w:hAnsi="Arial" w:cs="Arial"/>
+          <w:sz w:val="24"/>
+          <w:szCs w:val="24"/>
+        </w:rPr>
         <w:t>Alcohol</w:t>
       </w:r>
     </w:p>
@@ -9646,6 +9625,22 @@
           <w:sz w:val="24"/>
           <w:szCs w:val="24"/>
         </w:rPr>
+        <w:t>Consumo de</w:t>
+      </w:r>
+      <w:r>
+        <w:rPr>
+          <w:rFonts w:ascii="Arial" w:eastAsia="Arial" w:hAnsi="Arial" w:cs="Arial"/>
+          <w:sz w:val="24"/>
+          <w:szCs w:val="24"/>
+        </w:rPr>
+        <w:t xml:space="preserve"> </w:t>
+      </w:r>
+      <w:r>
+        <w:rPr>
+          <w:rFonts w:ascii="Arial" w:eastAsia="Arial" w:hAnsi="Arial" w:cs="Arial"/>
+          <w:sz w:val="24"/>
+          <w:szCs w:val="24"/>
+        </w:rPr>
         <w:t>Marihuana</w:t>
       </w:r>
     </w:p>
@@ -9714,17 +9709,19 @@
         <w:ind w:left="1080"/>
         <w:rPr>
           <w:rFonts w:ascii="Arial" w:eastAsia="Arial" w:hAnsi="Arial" w:cs="Arial"/>
-          <w:sz w:val="24"/>
-          <w:szCs w:val="24"/>
-        </w:rPr>
-      </w:pPr>
-      <w:r>
-        <w:rPr>
-          <w:rFonts w:ascii="Arial" w:eastAsia="Arial" w:hAnsi="Arial" w:cs="Arial"/>
-          <w:sz w:val="24"/>
-          <w:szCs w:val="24"/>
-        </w:rPr>
-        <w:t>Prostitución</w:t>
+          <w:color w:val="C45911" w:themeColor="accent2" w:themeShade="BF"/>
+          <w:sz w:val="24"/>
+          <w:szCs w:val="24"/>
+        </w:rPr>
+      </w:pPr>
+      <w:r>
+        <w:rPr>
+          <w:rFonts w:ascii="Arial" w:eastAsia="Arial" w:hAnsi="Arial" w:cs="Arial"/>
+          <w:color w:val="C45911" w:themeColor="accent2" w:themeShade="BF"/>
+          <w:sz w:val="24"/>
+          <w:szCs w:val="24"/>
+        </w:rPr>
+        <w:t>Centro de tolerancia</w:t>
       </w:r>
     </w:p>
     <w:p>
@@ -9904,39 +9901,6 @@
     </w:p>
     <w:p>
       <w:pPr>
-        <w:spacing w:after="0" w:line="360" w:lineRule="auto"/>
-        <w:ind w:left="1080"/>
-        <w:rPr>
-          <w:rFonts w:ascii="Arial" w:eastAsia="Arial" w:hAnsi="Arial" w:cs="Arial"/>
-          <w:sz w:val="24"/>
-          <w:szCs w:val="24"/>
-        </w:rPr>
-      </w:pPr>
-    </w:p>
-    <w:p>
-      <w:pPr>
-        <w:spacing w:after="0" w:line="360" w:lineRule="auto"/>
-        <w:ind w:left="1080"/>
-        <w:rPr>
-          <w:rFonts w:ascii="Arial" w:eastAsia="Arial" w:hAnsi="Arial" w:cs="Arial"/>
-          <w:sz w:val="24"/>
-          <w:szCs w:val="24"/>
-        </w:rPr>
-      </w:pPr>
-    </w:p>
-    <w:p>
-      <w:pPr>
-        <w:spacing w:after="0" w:line="360" w:lineRule="auto"/>
-        <w:ind w:left="1080"/>
-        <w:rPr>
-          <w:rFonts w:ascii="Arial" w:eastAsia="Arial" w:hAnsi="Arial" w:cs="Arial"/>
-          <w:sz w:val="24"/>
-          <w:szCs w:val="24"/>
-        </w:rPr>
-      </w:pPr>
-    </w:p>
-    <w:p>
-      <w:pPr>
         <w:numPr>
           <w:ilvl w:val="0"/>
           <w:numId w:val="1"/>
@@ -9959,21 +9923,103 @@
       <w:r>
         <w:rPr>
           <w:rFonts w:ascii="Arial" w:eastAsia="Arial" w:hAnsi="Arial" w:cs="Arial"/>
-          <w:color w:val="000000"/>
-          <w:sz w:val="24"/>
-          <w:szCs w:val="24"/>
-        </w:rPr>
-        <w:t>¿Le han diagnosticado alguna enfermedad de transmisión sexual?</w:t>
+          <w:color w:val="C45911" w:themeColor="accent2" w:themeShade="BF"/>
+          <w:sz w:val="24"/>
+          <w:szCs w:val="24"/>
+        </w:rPr>
+        <w:t>¿Le han diagnosticado</w:t>
+      </w:r>
+      <w:r>
+        <w:rPr>
+          <w:rFonts w:ascii="Arial" w:eastAsia="Arial" w:hAnsi="Arial" w:cs="Arial"/>
+          <w:color w:val="C45911" w:themeColor="accent2" w:themeShade="BF"/>
+          <w:sz w:val="24"/>
+          <w:szCs w:val="24"/>
+        </w:rPr>
+        <w:t xml:space="preserve"> a usted</w:t>
+      </w:r>
+      <w:r>
+        <w:rPr>
+          <w:rFonts w:ascii="Arial" w:eastAsia="Arial" w:hAnsi="Arial" w:cs="Arial"/>
+          <w:color w:val="C45911" w:themeColor="accent2" w:themeShade="BF"/>
+          <w:sz w:val="24"/>
+          <w:szCs w:val="24"/>
+        </w:rPr>
+        <w:t xml:space="preserve"> alguna</w:t>
+      </w:r>
+      <w:r>
+        <w:rPr>
+          <w:rFonts w:ascii="Arial" w:eastAsia="Arial" w:hAnsi="Arial" w:cs="Arial"/>
+          <w:color w:val="C45911" w:themeColor="accent2" w:themeShade="BF"/>
+          <w:sz w:val="24"/>
+          <w:szCs w:val="24"/>
+        </w:rPr>
+        <w:t>s</w:t>
+      </w:r>
+      <w:r>
+        <w:rPr>
+          <w:rFonts w:ascii="Arial" w:eastAsia="Arial" w:hAnsi="Arial" w:cs="Arial"/>
+          <w:color w:val="C45911" w:themeColor="accent2" w:themeShade="BF"/>
+          <w:sz w:val="24"/>
+          <w:szCs w:val="24"/>
+        </w:rPr>
+        <w:t xml:space="preserve"> </w:t>
+      </w:r>
+      <w:r>
+        <w:rPr>
+          <w:rFonts w:ascii="Arial" w:eastAsia="Arial" w:hAnsi="Arial" w:cs="Arial"/>
+          <w:color w:val="C45911" w:themeColor="accent2" w:themeShade="BF"/>
+          <w:sz w:val="24"/>
+          <w:szCs w:val="24"/>
+        </w:rPr>
+        <w:t xml:space="preserve">de las siguientes </w:t>
+      </w:r>
+      <w:r>
+        <w:rPr>
+          <w:rFonts w:ascii="Arial" w:eastAsia="Arial" w:hAnsi="Arial" w:cs="Arial"/>
+          <w:color w:val="C45911" w:themeColor="accent2" w:themeShade="BF"/>
+          <w:sz w:val="24"/>
+          <w:szCs w:val="24"/>
+        </w:rPr>
+        <w:t>enfermedad</w:t>
+      </w:r>
+      <w:r>
+        <w:rPr>
+          <w:rFonts w:ascii="Arial" w:eastAsia="Arial" w:hAnsi="Arial" w:cs="Arial"/>
+          <w:color w:val="C45911" w:themeColor="accent2" w:themeShade="BF"/>
+          <w:sz w:val="24"/>
+          <w:szCs w:val="24"/>
+        </w:rPr>
+        <w:t>es</w:t>
+      </w:r>
+      <w:r>
+        <w:rPr>
+          <w:rFonts w:ascii="Arial" w:eastAsia="Arial" w:hAnsi="Arial" w:cs="Arial"/>
+          <w:color w:val="C45911" w:themeColor="accent2" w:themeShade="BF"/>
+          <w:sz w:val="24"/>
+          <w:szCs w:val="24"/>
+        </w:rPr>
+        <w:t xml:space="preserve"> de transmisión sexual?</w:t>
       </w:r>
       <w:r>
         <w:rPr>
           <w:rFonts w:ascii="Arial" w:eastAsia="Arial" w:hAnsi="Arial" w:cs="Arial"/>
           <w:b/>
-          <w:color w:val="000000"/>
-          <w:sz w:val="24"/>
-          <w:szCs w:val="24"/>
-        </w:rPr>
-        <w:t xml:space="preserve"> (selección múltiple)</w:t>
+          <w:color w:val="C45911" w:themeColor="accent2" w:themeShade="BF"/>
+          <w:sz w:val="24"/>
+          <w:szCs w:val="24"/>
+        </w:rPr>
+        <w:t xml:space="preserve"> </w:t>
+      </w:r>
+      <w:r>
+        <w:rPr>
+          <w:rFonts w:ascii="Arial" w:eastAsia="Arial" w:hAnsi="Arial" w:cs="Arial"/>
+          <w:b/>
+          <w:color w:val="000000"/>
+          <w:sz w:val="24"/>
+          <w:szCs w:val="24"/>
+        </w:rPr>
+        <w:t>(selección múltiple)</w:t>
       </w:r>
     </w:p>
     <w:p>
@@ -10245,63 +10291,63 @@
           <w:sz w:val="24"/>
           <w:szCs w:val="24"/>
         </w:rPr>
+        <w:t xml:space="preserve">Lesbiana: Homosexualidad femenina. </w:t>
+      </w:r>
+    </w:p>
+    <w:p>
+      <w:pPr>
+        <w:pBdr>
+          <w:top w:val="nil"/>
+          <w:left w:val="nil"/>
+          <w:bottom w:val="nil"/>
+          <w:right w:val="nil"/>
+          <w:between w:val="nil"/>
+        </w:pBdr>
+        <w:spacing w:after="0" w:line="360" w:lineRule="auto"/>
+        <w:ind w:left="1080"/>
+        <w:rPr>
+          <w:rFonts w:ascii="Arial" w:eastAsia="Arial" w:hAnsi="Arial" w:cs="Arial"/>
+          <w:color w:val="000000"/>
+          <w:sz w:val="24"/>
+          <w:szCs w:val="24"/>
+        </w:rPr>
+      </w:pPr>
+      <w:r>
+        <w:rPr>
+          <w:rFonts w:ascii="Arial" w:eastAsia="Arial" w:hAnsi="Arial" w:cs="Arial"/>
+          <w:color w:val="000000"/>
+          <w:sz w:val="24"/>
+          <w:szCs w:val="24"/>
+        </w:rPr>
+        <w:t>Gay: Homosexualidad masculina.</w:t>
+      </w:r>
+    </w:p>
+    <w:p>
+      <w:pPr>
+        <w:pBdr>
+          <w:top w:val="nil"/>
+          <w:left w:val="nil"/>
+          <w:bottom w:val="nil"/>
+          <w:right w:val="nil"/>
+          <w:between w:val="nil"/>
+        </w:pBdr>
+        <w:spacing w:after="0" w:line="360" w:lineRule="auto"/>
+        <w:ind w:left="1080"/>
+        <w:rPr>
+          <w:rFonts w:ascii="Arial" w:eastAsia="Arial" w:hAnsi="Arial" w:cs="Arial"/>
+          <w:color w:val="000000"/>
+          <w:sz w:val="24"/>
+          <w:szCs w:val="24"/>
+        </w:rPr>
+      </w:pPr>
+      <w:r>
+        <w:rPr>
+          <w:rFonts w:ascii="Arial" w:eastAsia="Arial" w:hAnsi="Arial" w:cs="Arial"/>
+          <w:color w:val="000000"/>
+          <w:sz w:val="24"/>
+          <w:szCs w:val="24"/>
+        </w:rPr>
         <w:lastRenderedPageBreak/>
-        <w:t xml:space="preserve">Lesbiana: Homosexualidad femenina. </w:t>
-      </w:r>
-    </w:p>
-    <w:p>
-      <w:pPr>
-        <w:pBdr>
-          <w:top w:val="nil"/>
-          <w:left w:val="nil"/>
-          <w:bottom w:val="nil"/>
-          <w:right w:val="nil"/>
-          <w:between w:val="nil"/>
-        </w:pBdr>
-        <w:spacing w:after="0" w:line="360" w:lineRule="auto"/>
-        <w:ind w:left="1080"/>
-        <w:rPr>
-          <w:rFonts w:ascii="Arial" w:eastAsia="Arial" w:hAnsi="Arial" w:cs="Arial"/>
-          <w:color w:val="000000"/>
-          <w:sz w:val="24"/>
-          <w:szCs w:val="24"/>
-        </w:rPr>
-      </w:pPr>
-      <w:r>
-        <w:rPr>
-          <w:rFonts w:ascii="Arial" w:eastAsia="Arial" w:hAnsi="Arial" w:cs="Arial"/>
-          <w:color w:val="000000"/>
-          <w:sz w:val="24"/>
-          <w:szCs w:val="24"/>
-        </w:rPr>
-        <w:t>Gay: Homosexualidad masculina.</w:t>
-      </w:r>
-    </w:p>
-    <w:p>
-      <w:pPr>
-        <w:pBdr>
-          <w:top w:val="nil"/>
-          <w:left w:val="nil"/>
-          <w:bottom w:val="nil"/>
-          <w:right w:val="nil"/>
-          <w:between w:val="nil"/>
-        </w:pBdr>
-        <w:spacing w:after="0" w:line="360" w:lineRule="auto"/>
-        <w:ind w:left="1080"/>
-        <w:rPr>
-          <w:rFonts w:ascii="Arial" w:eastAsia="Arial" w:hAnsi="Arial" w:cs="Arial"/>
-          <w:color w:val="000000"/>
-          <w:sz w:val="24"/>
-          <w:szCs w:val="24"/>
-        </w:rPr>
-      </w:pPr>
-      <w:r>
-        <w:rPr>
-          <w:rFonts w:ascii="Arial" w:eastAsia="Arial" w:hAnsi="Arial" w:cs="Arial"/>
-          <w:color w:val="000000"/>
-          <w:sz w:val="24"/>
-          <w:szCs w:val="24"/>
-        </w:rPr>
         <w:t>Bisexual: atracción de ambos sexos.</w:t>
       </w:r>
     </w:p>
@@ -10882,15 +10928,16 @@
         <w:spacing w:line="240" w:lineRule="auto"/>
         <w:rPr>
           <w:rFonts w:ascii="Arial" w:eastAsia="Arial" w:hAnsi="Arial" w:cs="Arial"/>
-          <w:color w:val="000000"/>
-          <w:sz w:val="24"/>
-          <w:szCs w:val="24"/>
-        </w:rPr>
-      </w:pPr>
-      <w:r>
-        <w:rPr>
-          <w:rFonts w:ascii="Arial" w:eastAsia="Arial" w:hAnsi="Arial" w:cs="Arial"/>
-          <w:color w:val="000000"/>
+          <w:color w:val="C45911" w:themeColor="accent2" w:themeShade="BF"/>
+          <w:sz w:val="24"/>
+          <w:szCs w:val="24"/>
+        </w:rPr>
+      </w:pPr>
+      <w:commentRangeStart w:id="1"/>
+      <w:r>
+        <w:rPr>
+          <w:rFonts w:ascii="Arial" w:eastAsia="Arial" w:hAnsi="Arial" w:cs="Arial"/>
+          <w:color w:val="C45911" w:themeColor="accent2" w:themeShade="BF"/>
           <w:sz w:val="24"/>
           <w:szCs w:val="24"/>
         </w:rPr>
@@ -10900,7 +10947,7 @@
         <w:rPr>
           <w:rFonts w:ascii="Arial" w:eastAsia="Arial" w:hAnsi="Arial" w:cs="Arial"/>
           <w:b/>
-          <w:color w:val="000000"/>
+          <w:color w:val="C45911" w:themeColor="accent2" w:themeShade="BF"/>
           <w:sz w:val="24"/>
           <w:szCs w:val="24"/>
         </w:rPr>
@@ -10920,15 +10967,15 @@
         <w:ind w:left="1080"/>
         <w:rPr>
           <w:rFonts w:ascii="Arial" w:eastAsia="Arial" w:hAnsi="Arial" w:cs="Arial"/>
-          <w:color w:val="000000"/>
-          <w:sz w:val="24"/>
-          <w:szCs w:val="24"/>
-        </w:rPr>
-      </w:pPr>
-      <w:r>
-        <w:rPr>
-          <w:rFonts w:ascii="Arial" w:eastAsia="Arial" w:hAnsi="Arial" w:cs="Arial"/>
-          <w:color w:val="000000"/>
+          <w:color w:val="C45911" w:themeColor="accent2" w:themeShade="BF"/>
+          <w:sz w:val="24"/>
+          <w:szCs w:val="24"/>
+        </w:rPr>
+      </w:pPr>
+      <w:r>
+        <w:rPr>
+          <w:rFonts w:ascii="Arial" w:eastAsia="Arial" w:hAnsi="Arial" w:cs="Arial"/>
+          <w:color w:val="C45911" w:themeColor="accent2" w:themeShade="BF"/>
           <w:sz w:val="24"/>
           <w:szCs w:val="24"/>
         </w:rPr>
@@ -10948,15 +10995,15 @@
         <w:ind w:left="1080"/>
         <w:rPr>
           <w:rFonts w:ascii="Arial" w:eastAsia="Arial" w:hAnsi="Arial" w:cs="Arial"/>
-          <w:color w:val="000000"/>
-          <w:sz w:val="24"/>
-          <w:szCs w:val="24"/>
-        </w:rPr>
-      </w:pPr>
-      <w:r>
-        <w:rPr>
-          <w:rFonts w:ascii="Arial" w:eastAsia="Arial" w:hAnsi="Arial" w:cs="Arial"/>
-          <w:color w:val="000000"/>
+          <w:color w:val="C45911" w:themeColor="accent2" w:themeShade="BF"/>
+          <w:sz w:val="24"/>
+          <w:szCs w:val="24"/>
+        </w:rPr>
+      </w:pPr>
+      <w:r>
+        <w:rPr>
+          <w:rFonts w:ascii="Arial" w:eastAsia="Arial" w:hAnsi="Arial" w:cs="Arial"/>
+          <w:color w:val="C45911" w:themeColor="accent2" w:themeShade="BF"/>
           <w:sz w:val="24"/>
           <w:szCs w:val="24"/>
         </w:rPr>
@@ -10976,15 +11023,15 @@
         <w:ind w:left="1080"/>
         <w:rPr>
           <w:rFonts w:ascii="Arial" w:eastAsia="Arial" w:hAnsi="Arial" w:cs="Arial"/>
-          <w:color w:val="000000"/>
-          <w:sz w:val="24"/>
-          <w:szCs w:val="24"/>
-        </w:rPr>
-      </w:pPr>
-      <w:r>
-        <w:rPr>
-          <w:rFonts w:ascii="Arial" w:eastAsia="Arial" w:hAnsi="Arial" w:cs="Arial"/>
-          <w:color w:val="000000"/>
+          <w:color w:val="C45911" w:themeColor="accent2" w:themeShade="BF"/>
+          <w:sz w:val="24"/>
+          <w:szCs w:val="24"/>
+        </w:rPr>
+      </w:pPr>
+      <w:r>
+        <w:rPr>
+          <w:rFonts w:ascii="Arial" w:eastAsia="Arial" w:hAnsi="Arial" w:cs="Arial"/>
+          <w:color w:val="C45911" w:themeColor="accent2" w:themeShade="BF"/>
           <w:sz w:val="24"/>
           <w:szCs w:val="24"/>
         </w:rPr>
@@ -11004,15 +11051,15 @@
         <w:ind w:left="1080"/>
         <w:rPr>
           <w:rFonts w:ascii="Arial" w:eastAsia="Arial" w:hAnsi="Arial" w:cs="Arial"/>
-          <w:color w:val="000000"/>
-          <w:sz w:val="24"/>
-          <w:szCs w:val="24"/>
-        </w:rPr>
-      </w:pPr>
-      <w:r>
-        <w:rPr>
-          <w:rFonts w:ascii="Arial" w:eastAsia="Arial" w:hAnsi="Arial" w:cs="Arial"/>
-          <w:color w:val="000000"/>
+          <w:color w:val="C45911" w:themeColor="accent2" w:themeShade="BF"/>
+          <w:sz w:val="24"/>
+          <w:szCs w:val="24"/>
+        </w:rPr>
+      </w:pPr>
+      <w:r>
+        <w:rPr>
+          <w:rFonts w:ascii="Arial" w:eastAsia="Arial" w:hAnsi="Arial" w:cs="Arial"/>
+          <w:color w:val="C45911" w:themeColor="accent2" w:themeShade="BF"/>
           <w:sz w:val="24"/>
           <w:szCs w:val="24"/>
         </w:rPr>
@@ -11032,19 +11079,26 @@
         <w:ind w:left="1080"/>
         <w:rPr>
           <w:rFonts w:ascii="Arial" w:eastAsia="Arial" w:hAnsi="Arial" w:cs="Arial"/>
-          <w:color w:val="000000"/>
-          <w:sz w:val="24"/>
-          <w:szCs w:val="24"/>
-        </w:rPr>
-      </w:pPr>
-      <w:r>
-        <w:rPr>
-          <w:rFonts w:ascii="Arial" w:eastAsia="Arial" w:hAnsi="Arial" w:cs="Arial"/>
-          <w:color w:val="000000"/>
+          <w:color w:val="C45911" w:themeColor="accent2" w:themeShade="BF"/>
+          <w:sz w:val="24"/>
+          <w:szCs w:val="24"/>
+        </w:rPr>
+      </w:pPr>
+      <w:r>
+        <w:rPr>
+          <w:rFonts w:ascii="Arial" w:eastAsia="Arial" w:hAnsi="Arial" w:cs="Arial"/>
+          <w:color w:val="C45911" w:themeColor="accent2" w:themeShade="BF"/>
           <w:sz w:val="24"/>
           <w:szCs w:val="24"/>
         </w:rPr>
         <w:t>Otros</w:t>
+      </w:r>
+      <w:commentRangeEnd w:id="1"/>
+      <w:r>
+        <w:rPr>
+          <w:rStyle w:val="Refdecomentario"/>
+        </w:rPr>
+        <w:commentReference w:id="1"/>
       </w:r>
     </w:p>
     <w:p>
@@ -11063,8 +11117,8 @@
           <w:szCs w:val="50"/>
         </w:rPr>
       </w:pPr>
-      <w:bookmarkStart w:id="1" w:name="_heading=h.gjdgxs" w:colFirst="0" w:colLast="0"/>
-      <w:bookmarkEnd w:id="1"/>
+      <w:bookmarkStart w:id="2" w:name="_heading=h.gjdgxs" w:colFirst="0" w:colLast="0"/>
+      <w:bookmarkEnd w:id="2"/>
     </w:p>
     <w:sectPr>
       <w:headerReference w:type="default" r:id="rId12"/>
@@ -11095,24 +11149,43 @@
       </w:r>
     </w:p>
   </w:comment>
+  <w:comment w:id="1" w:author="DYNABOOK" w:date="2024-03-07T09:50:00Z" w:initials="D">
+    <w:p>
+      <w:pPr>
+        <w:pStyle w:val="Textocomentario"/>
+      </w:pPr>
+      <w:r>
+        <w:rPr>
+          <w:rStyle w:val="Refdecomentario"/>
+        </w:rPr>
+        <w:annotationRef/>
+      </w:r>
+      <w:r>
+        <w:t>SE ELIMINARÁ</w:t>
+      </w:r>
+    </w:p>
+  </w:comment>
 </w:comments>
 </file>
 
 <file path=word/commentsExtended.xml><?xml version="1.0" encoding="utf-8"?>
 <w15:commentsEx xmlns:wpc="http://schemas.microsoft.com/office/word/2010/wordprocessingCanvas" xmlns:cx="http://schemas.microsoft.com/office/drawing/2014/chartex" xmlns:cx1="http://schemas.microsoft.com/office/drawing/2015/9/8/chartex" xmlns:cx2="http://schemas.microsoft.com/office/drawing/2015/10/21/chartex" xmlns:cx3="http://schemas.microsoft.com/office/drawing/2016/5/9/chartex" xmlns:cx4="http://schemas.microsoft.com/office/drawing/2016/5/10/chartex" xmlns:cx5="http://schemas.microsoft.com/office/drawing/2016/5/11/chartex" xmlns:cx6="http://schemas.microsoft.com/office/drawing/2016/5/12/chartex" xmlns:cx7="http://schemas.microsoft.com/office/drawing/2016/5/13/chartex" xmlns:cx8="http://schemas.microsoft.com/office/drawing/2016/5/14/chartex" xmlns:mc="http://schemas.openxmlformats.org/markup-compatibility/2006" xmlns:aink="http://schemas.microsoft.com/office/drawing/2016/ink" xmlns:am3d="http://schemas.microsoft.com/office/drawing/2017/model3d" xmlns:o="urn:schemas-microsoft-com:office:office" xmlns:oel="http://schemas.microsoft.com/office/2019/extlst" xmlns:r="http://schemas.openxmlformats.org/officeDocument/2006/relationships" xmlns:m="http://schemas.openxmlformats.org/officeDocument/2006/math" xmlns:v="urn:schemas-microsoft-com:vml" xmlns:wp14="http://schemas.microsoft.com/office/word/2010/wordprocessingDrawing" xmlns:wp="http://schemas.openxmlformats.org/drawingml/2006/wordprocessingDrawing" xmlns:w10="urn:schemas-microsoft-com:office:word" xmlns:w="http://schemas.openxmlformats.org/wordprocessingml/2006/main" xmlns:w14="http://schemas.microsoft.com/office/word/2010/wordml" xmlns:w15="http://schemas.microsoft.com/office/word/2012/wordml" xmlns:w16cex="http://schemas.microsoft.com/office/word/2018/wordml/cex" xmlns:w16cid="http://schemas.microsoft.com/office/word/2016/wordml/cid" xmlns:w16="http://schemas.microsoft.com/office/word/2018/wordml" xmlns:w16sdtdh="http://schemas.microsoft.com/office/word/2020/wordml/sdtdatahash" xmlns:w16se="http://schemas.microsoft.com/office/word/2015/wordml/symex" xmlns:wpg="http://schemas.microsoft.com/office/word/2010/wordprocessingGroup" xmlns:wpi="http://schemas.microsoft.com/office/word/2010/wordprocessingInk" xmlns:wne="http://schemas.microsoft.com/office/word/2006/wordml" xmlns:wps="http://schemas.microsoft.com/office/word/2010/wordprocessingShape" mc:Ignorable="w14 w15 w16se w16cid w16 w16cex w16sdtdh wp14">
   <w15:commentEx w15:paraId="581520A1" w15:done="0"/>
+  <w15:commentEx w15:paraId="6E95673C" w15:done="0"/>
 </w15:commentsEx>
 </file>
 
 <file path=word/commentsExtensible.xml><?xml version="1.0" encoding="utf-8"?>
-<w16cex:commentsExtensible xmlns:wpc="http://schemas.microsoft.com/office/word/2010/wordprocessingCanvas" xmlns:cx="http://schemas.microsoft.com/office/drawing/2014/chartex" xmlns:cx1="http://schemas.microsoft.com/office/drawing/2015/9/8/chartex" xmlns:cx2="http://schemas.microsoft.com/office/drawing/2015/10/21/chartex" xmlns:cx3="http://schemas.microsoft.com/office/drawing/2016/5/9/chartex" xmlns:cx4="http://schemas.microsoft.com/office/drawing/2016/5/10/chartex" xmlns:cx5="http://schemas.microsoft.com/office/drawing/2016/5/11/chartex" xmlns:cx6="http://schemas.microsoft.com/office/drawing/2016/5/12/chartex" xmlns:cx7="http://schemas.microsoft.com/office/drawing/2016/5/13/chartex" xmlns:cx8="http://schemas.microsoft.com/office/drawing/2016/5/14/chartex" xmlns:mc="http://schemas.openxmlformats.org/markup-compatibility/2006" xmlns:aink="http://schemas.microsoft.com/office/drawing/2016/ink" xmlns:am3d="http://schemas.microsoft.com/office/drawing/2017/model3d" xmlns:o="urn:schemas-microsoft-com:office:office" xmlns:oel="http://schemas.microsoft.com/office/2019/extlst" xmlns:r="http://schemas.openxmlformats.org/officeDocument/2006/relationships" xmlns:m="http://schemas.openxmlformats.org/officeDocument/2006/math" xmlns:v="urn:schemas-microsoft-com:vml" xmlns:wp14="http://schemas.microsoft.com/office/word/2010/wordprocessingDrawing" xmlns:wp="http://schemas.openxmlformats.org/drawingml/2006/wordprocessingDrawing" xmlns:w10="urn:schemas-microsoft-com:office:word" xmlns:w="http://schemas.openxmlformats.org/wordprocessingml/2006/main" xmlns:w14="http://schemas.microsoft.com/office/word/2010/wordml" xmlns:w15="http://schemas.microsoft.com/office/word/2012/wordml" xmlns:w16cex="http://schemas.microsoft.com/office/word/2018/wordml/cex" xmlns:w16cid="http://schemas.microsoft.com/office/word/2016/wordml/cid" xmlns:w16="http://schemas.microsoft.com/office/word/2018/wordml" xmlns:w16sdtdh="http://schemas.microsoft.com/office/word/2020/wordml/sdtdatahash" xmlns:w16se="http://schemas.microsoft.com/office/word/2015/wordml/symex" xmlns:wpg="http://schemas.microsoft.com/office/word/2010/wordprocessingGroup" xmlns:wpi="http://schemas.microsoft.com/office/word/2010/wordprocessingInk" xmlns:wne="http://schemas.microsoft.com/office/word/2006/wordml" xmlns:wps="http://schemas.microsoft.com/office/word/2010/wordprocessingShape" mc:Ignorable="w14 w15 w16se w16cid w16 w16cex w16sdtdh wp14">
+<w16cex:commentsExtensible xmlns:wpc="http://schemas.microsoft.com/office/word/2010/wordprocessingCanvas" xmlns:cx="http://schemas.microsoft.com/office/drawing/2014/chartex" xmlns:cx1="http://schemas.microsoft.com/office/drawing/2015/9/8/chartex" xmlns:cx2="http://schemas.microsoft.com/office/drawing/2015/10/21/chartex" xmlns:cx3="http://schemas.microsoft.com/office/drawing/2016/5/9/chartex" xmlns:cx4="http://schemas.microsoft.com/office/drawing/2016/5/10/chartex" xmlns:cx5="http://schemas.microsoft.com/office/drawing/2016/5/11/chartex" xmlns:cx6="http://schemas.microsoft.com/office/drawing/2016/5/12/chartex" xmlns:cx7="http://schemas.microsoft.com/office/drawing/2016/5/13/chartex" xmlns:cx8="http://schemas.microsoft.com/office/drawing/2016/5/14/chartex" xmlns:cr="http://schemas.microsoft.com/office/comments/2020/reactions" xmlns:mc="http://schemas.openxmlformats.org/markup-compatibility/2006" xmlns:aink="http://schemas.microsoft.com/office/drawing/2016/ink" xmlns:am3d="http://schemas.microsoft.com/office/drawing/2017/model3d" xmlns:o="urn:schemas-microsoft-com:office:office" xmlns:oel="http://schemas.microsoft.com/office/2019/extlst" xmlns:r="http://schemas.openxmlformats.org/officeDocument/2006/relationships" xmlns:m="http://schemas.openxmlformats.org/officeDocument/2006/math" xmlns:v="urn:schemas-microsoft-com:vml" xmlns:wp14="http://schemas.microsoft.com/office/word/2010/wordprocessingDrawing" xmlns:wp="http://schemas.openxmlformats.org/drawingml/2006/wordprocessingDrawing" xmlns:w10="urn:schemas-microsoft-com:office:word" xmlns:w="http://schemas.openxmlformats.org/wordprocessingml/2006/main" xmlns:w14="http://schemas.microsoft.com/office/word/2010/wordml" xmlns:w15="http://schemas.microsoft.com/office/word/2012/wordml" xmlns:w16cex="http://schemas.microsoft.com/office/word/2018/wordml/cex" xmlns:w16cid="http://schemas.microsoft.com/office/word/2016/wordml/cid" xmlns:w16="http://schemas.microsoft.com/office/word/2018/wordml" xmlns:w16sdtdh="http://schemas.microsoft.com/office/word/2020/wordml/sdtdatahash" xmlns:w16se="http://schemas.microsoft.com/office/word/2015/wordml/symex" xmlns:wpg="http://schemas.microsoft.com/office/word/2010/wordprocessingGroup" xmlns:wpi="http://schemas.microsoft.com/office/word/2010/wordprocessingInk" xmlns:wne="http://schemas.microsoft.com/office/word/2006/wordml" xmlns:wps="http://schemas.microsoft.com/office/word/2010/wordprocessingShape" mc:Ignorable="w14 w15 w16se w16cid w16 w16cex w16sdtdh cr wp14">
   <w16cex:commentExtensible w16cex:durableId="2992FC1B" w16cex:dateUtc="2024-03-06T19:28:00Z"/>
+  <w16cex:commentExtensible w16cex:durableId="2A2F2775" w16cex:dateUtc="2024-03-07T14:50:00Z"/>
 </w16cex:commentsExtensible>
 </file>
 
 <file path=word/commentsIds.xml><?xml version="1.0" encoding="utf-8"?>
 <w16cid:commentsIds xmlns:wpc="http://schemas.microsoft.com/office/word/2010/wordprocessingCanvas" xmlns:cx="http://schemas.microsoft.com/office/drawing/2014/chartex" xmlns:cx1="http://schemas.microsoft.com/office/drawing/2015/9/8/chartex" xmlns:cx2="http://schemas.microsoft.com/office/drawing/2015/10/21/chartex" xmlns:cx3="http://schemas.microsoft.com/office/drawing/2016/5/9/chartex" xmlns:cx4="http://schemas.microsoft.com/office/drawing/2016/5/10/chartex" xmlns:cx5="http://schemas.microsoft.com/office/drawing/2016/5/11/chartex" xmlns:cx6="http://schemas.microsoft.com/office/drawing/2016/5/12/chartex" xmlns:cx7="http://schemas.microsoft.com/office/drawing/2016/5/13/chartex" xmlns:cx8="http://schemas.microsoft.com/office/drawing/2016/5/14/chartex" xmlns:mc="http://schemas.openxmlformats.org/markup-compatibility/2006" xmlns:aink="http://schemas.microsoft.com/office/drawing/2016/ink" xmlns:am3d="http://schemas.microsoft.com/office/drawing/2017/model3d" xmlns:o="urn:schemas-microsoft-com:office:office" xmlns:oel="http://schemas.microsoft.com/office/2019/extlst" xmlns:r="http://schemas.openxmlformats.org/officeDocument/2006/relationships" xmlns:m="http://schemas.openxmlformats.org/officeDocument/2006/math" xmlns:v="urn:schemas-microsoft-com:vml" xmlns:wp14="http://schemas.microsoft.com/office/word/2010/wordprocessingDrawing" xmlns:wp="http://schemas.openxmlformats.org/drawingml/2006/wordprocessingDrawing" xmlns:w10="urn:schemas-microsoft-com:office:word" xmlns:w="http://schemas.openxmlformats.org/wordprocessingml/2006/main" xmlns:w14="http://schemas.microsoft.com/office/word/2010/wordml" xmlns:w15="http://schemas.microsoft.com/office/word/2012/wordml" xmlns:w16cex="http://schemas.microsoft.com/office/word/2018/wordml/cex" xmlns:w16cid="http://schemas.microsoft.com/office/word/2016/wordml/cid" xmlns:w16="http://schemas.microsoft.com/office/word/2018/wordml" xmlns:w16sdtdh="http://schemas.microsoft.com/office/word/2020/wordml/sdtdatahash" xmlns:w16se="http://schemas.microsoft.com/office/word/2015/wordml/symex" xmlns:wpg="http://schemas.microsoft.com/office/word/2010/wordprocessingGroup" xmlns:wpi="http://schemas.microsoft.com/office/word/2010/wordprocessingInk" xmlns:wne="http://schemas.microsoft.com/office/word/2006/wordml" xmlns:wps="http://schemas.microsoft.com/office/word/2010/wordprocessingShape" mc:Ignorable="w14 w15 w16se w16cid w16 w16cex w16sdtdh wp14">
   <w16cid:commentId w16cid:paraId="581520A1" w16cid:durableId="2992FC1B"/>
+  <w16cid:commentId w16cid:paraId="6E95673C" w16cid:durableId="2A2F2775"/>
 </w16cid:commentsIds>
 </file>
 
@@ -11436,6 +11509,9 @@
 <w15:people xmlns:wpc="http://schemas.microsoft.com/office/word/2010/wordprocessingCanvas" xmlns:cx="http://schemas.microsoft.com/office/drawing/2014/chartex" xmlns:cx1="http://schemas.microsoft.com/office/drawing/2015/9/8/chartex" xmlns:cx2="http://schemas.microsoft.com/office/drawing/2015/10/21/chartex" xmlns:cx3="http://schemas.microsoft.com/office/drawing/2016/5/9/chartex" xmlns:cx4="http://schemas.microsoft.com/office/drawing/2016/5/10/chartex" xmlns:cx5="http://schemas.microsoft.com/office/drawing/2016/5/11/chartex" xmlns:cx6="http://schemas.microsoft.com/office/drawing/2016/5/12/chartex" xmlns:cx7="http://schemas.microsoft.com/office/drawing/2016/5/13/chartex" xmlns:cx8="http://schemas.microsoft.com/office/drawing/2016/5/14/chartex" xmlns:mc="http://schemas.openxmlformats.org/markup-compatibility/2006" xmlns:aink="http://schemas.microsoft.com/office/drawing/2016/ink" xmlns:am3d="http://schemas.microsoft.com/office/drawing/2017/model3d" xmlns:o="urn:schemas-microsoft-com:office:office" xmlns:oel="http://schemas.microsoft.com/office/2019/extlst" xmlns:r="http://schemas.openxmlformats.org/officeDocument/2006/relationships" xmlns:m="http://schemas.openxmlformats.org/officeDocument/2006/math" xmlns:v="urn:schemas-microsoft-com:vml" xmlns:wp14="http://schemas.microsoft.com/office/word/2010/wordprocessingDrawing" xmlns:wp="http://schemas.openxmlformats.org/drawingml/2006/wordprocessingDrawing" xmlns:w10="urn:schemas-microsoft-com:office:word" xmlns:w="http://schemas.openxmlformats.org/wordprocessingml/2006/main" xmlns:w14="http://schemas.microsoft.com/office/word/2010/wordml" xmlns:w15="http://schemas.microsoft.com/office/word/2012/wordml" xmlns:w16cex="http://schemas.microsoft.com/office/word/2018/wordml/cex" xmlns:w16cid="http://schemas.microsoft.com/office/word/2016/wordml/cid" xmlns:w16="http://schemas.microsoft.com/office/word/2018/wordml" xmlns:w16sdtdh="http://schemas.microsoft.com/office/word/2020/wordml/sdtdatahash" xmlns:w16se="http://schemas.microsoft.com/office/word/2015/wordml/symex" xmlns:wpg="http://schemas.microsoft.com/office/word/2010/wordprocessingGroup" xmlns:wpi="http://schemas.microsoft.com/office/word/2010/wordprocessingInk" xmlns:wne="http://schemas.microsoft.com/office/word/2006/wordml" xmlns:wps="http://schemas.microsoft.com/office/word/2010/wordprocessingShape" mc:Ignorable="w14 w15 w16se w16cid w16 w16cex w16sdtdh wp14">
   <w15:person w15:author="USUARIO-ESPAM">
     <w15:presenceInfo w15:providerId="None" w15:userId="USUARIO-ESPAM"/>
+  </w15:person>
+  <w15:person w15:author="DYNABOOK">
+    <w15:presenceInfo w15:providerId="None" w15:userId="DYNABOOK"/>
   </w15:person>
 </w15:people>
 </file>
@@ -11838,7 +11914,7 @@
   <w:style w:type="paragraph" w:default="1" w:styleId="Normal">
     <w:name w:val="Normal"/>
     <w:qFormat/>
-    <w:rsid w:val="00DA448C"/>
+    <w:rsid w:val="007254AA"/>
   </w:style>
   <w:style w:type="paragraph" w:styleId="Ttulo1">
     <w:name w:val="heading 1"/>

</xml_diff>